<commit_message>
May and April Data Input
</commit_message>
<xml_diff>
--- a/URUVS/Datasheets/URUV/03.2024/March_VideoAnalysis.docx
+++ b/URUVS/Datasheets/URUV/03.2024/March_VideoAnalysis.docx
@@ -20571,8 +20571,6 @@
               </w:rPr>
               <w:t>Crab</w:t>
             </w:r>
-            <w:bookmarkStart w:id="0" w:name="_GoBack"/>
-            <w:bookmarkEnd w:id="0"/>
           </w:p>
           <w:p>
             <w:pPr>
@@ -23981,14 +23979,16 @@
                 <w:kern w:val="0"/>
                 <w:sz w:val="24"/>
                 <w:szCs w:val="24"/>
-                <w14:ligatures w14:val="none"/>
-              </w:rPr>
-            </w:pPr>
-            <w:r>
-              <w:rPr>
-                <w:rFonts w:ascii="Calibri" w:eastAsia="Times New Roman" w:hAnsi="Calibri" w:cs="Calibri"/>
-                <w:color w:val="000000"/>
-                <w:kern w:val="0"/>
+                <w:highlight w:val="yellow"/>
+                <w14:ligatures w14:val="none"/>
+              </w:rPr>
+            </w:pPr>
+            <w:r>
+              <w:rPr>
+                <w:rFonts w:ascii="Calibri" w:eastAsia="Times New Roman" w:hAnsi="Calibri" w:cs="Calibri"/>
+                <w:color w:val="000000"/>
+                <w:kern w:val="0"/>
+                <w:highlight w:val="yellow"/>
                 <w14:ligatures w14:val="none"/>
               </w:rPr>
               <w:t>Crab</w:t>
@@ -24002,14 +24002,16 @@
                 <w:kern w:val="0"/>
                 <w:sz w:val="24"/>
                 <w:szCs w:val="24"/>
-                <w14:ligatures w14:val="none"/>
-              </w:rPr>
-            </w:pPr>
-            <w:r>
-              <w:rPr>
-                <w:rFonts w:ascii="Calibri" w:eastAsia="Times New Roman" w:hAnsi="Calibri" w:cs="Calibri"/>
-                <w:color w:val="000000"/>
-                <w:kern w:val="0"/>
+                <w:highlight w:val="yellow"/>
+                <w14:ligatures w14:val="none"/>
+              </w:rPr>
+            </w:pPr>
+            <w:r>
+              <w:rPr>
+                <w:rFonts w:ascii="Calibri" w:eastAsia="Times New Roman" w:hAnsi="Calibri" w:cs="Calibri"/>
+                <w:color w:val="000000"/>
+                <w:kern w:val="0"/>
+                <w:highlight w:val="yellow"/>
                 <w14:ligatures w14:val="none"/>
               </w:rPr>
               <w:t>T1=00:10:35(F2)</w:t>
@@ -24027,14 +24029,16 @@
                 <w:rFonts w:ascii="Calibri" w:eastAsia="Times New Roman" w:hAnsi="Calibri" w:cs="Calibri"/>
                 <w:color w:val="000000"/>
                 <w:kern w:val="0"/>
-                <w14:ligatures w14:val="none"/>
-              </w:rPr>
-            </w:pPr>
-            <w:r>
-              <w:rPr>
-                <w:rFonts w:ascii="Calibri" w:eastAsia="Times New Roman" w:hAnsi="Calibri" w:cs="Calibri"/>
-                <w:color w:val="000000"/>
-                <w:kern w:val="0"/>
+                <w:highlight w:val="yellow"/>
+                <w14:ligatures w14:val="none"/>
+              </w:rPr>
+            </w:pPr>
+            <w:r>
+              <w:rPr>
+                <w:rFonts w:ascii="Calibri" w:eastAsia="Times New Roman" w:hAnsi="Calibri" w:cs="Calibri"/>
+                <w:color w:val="000000"/>
+                <w:kern w:val="0"/>
+                <w:highlight w:val="yellow"/>
                 <w14:ligatures w14:val="none"/>
               </w:rPr>
               <w:t>1(</w:t>
@@ -24045,6 +24049,7 @@
                 <w:rFonts w:ascii="Calibri" w:eastAsia="Times New Roman" w:hAnsi="Calibri" w:cs="Calibri"/>
                 <w:color w:val="000000"/>
                 <w:kern w:val="0"/>
+                <w:highlight w:val="yellow"/>
                 <w14:ligatures w14:val="none"/>
               </w:rPr>
               <w:t>00:10:35)(</w:t>
@@ -24055,18 +24060,10 @@
                 <w:rFonts w:ascii="Calibri" w:eastAsia="Times New Roman" w:hAnsi="Calibri" w:cs="Calibri"/>
                 <w:color w:val="000000"/>
                 <w:kern w:val="0"/>
-                <w14:ligatures w14:val="none"/>
-              </w:rPr>
-              <w:t>F2)</w:t>
-            </w:r>
-            <w:r>
-              <w:rPr>
-                <w:rFonts w:ascii="Calibri" w:eastAsia="Times New Roman" w:hAnsi="Calibri" w:cs="Calibri"/>
-                <w:color w:val="000000"/>
-                <w:kern w:val="0"/>
-                <w14:ligatures w14:val="none"/>
-              </w:rPr>
-              <w:t xml:space="preserve"> MUD</w:t>
+                <w:highlight w:val="yellow"/>
+                <w14:ligatures w14:val="none"/>
+              </w:rPr>
+              <w:t>F2) MUD</w:t>
             </w:r>
           </w:p>
           <w:p>
@@ -24081,14 +24078,16 @@
                 <w:rFonts w:ascii="Calibri" w:eastAsia="Times New Roman" w:hAnsi="Calibri" w:cs="Calibri"/>
                 <w:color w:val="000000"/>
                 <w:kern w:val="0"/>
-                <w14:ligatures w14:val="none"/>
-              </w:rPr>
-            </w:pPr>
-            <w:r>
-              <w:rPr>
-                <w:rFonts w:ascii="Calibri" w:eastAsia="Times New Roman" w:hAnsi="Calibri" w:cs="Calibri"/>
-                <w:color w:val="000000"/>
-                <w:kern w:val="0"/>
+                <w:highlight w:val="yellow"/>
+                <w14:ligatures w14:val="none"/>
+              </w:rPr>
+            </w:pPr>
+            <w:r>
+              <w:rPr>
+                <w:rFonts w:ascii="Calibri" w:eastAsia="Times New Roman" w:hAnsi="Calibri" w:cs="Calibri"/>
+                <w:color w:val="000000"/>
+                <w:kern w:val="0"/>
+                <w:highlight w:val="yellow"/>
                 <w14:ligatures w14:val="none"/>
               </w:rPr>
               <w:t>1(</w:t>
@@ -24099,6 +24098,7 @@
                 <w:rFonts w:ascii="Calibri" w:eastAsia="Times New Roman" w:hAnsi="Calibri" w:cs="Calibri"/>
                 <w:color w:val="000000"/>
                 <w:kern w:val="0"/>
+                <w:highlight w:val="yellow"/>
                 <w14:ligatures w14:val="none"/>
               </w:rPr>
               <w:t>00:14:21)(</w:t>
@@ -24109,18 +24109,10 @@
                 <w:rFonts w:ascii="Calibri" w:eastAsia="Times New Roman" w:hAnsi="Calibri" w:cs="Calibri"/>
                 <w:color w:val="000000"/>
                 <w:kern w:val="0"/>
-                <w14:ligatures w14:val="none"/>
-              </w:rPr>
-              <w:t>F2)</w:t>
-            </w:r>
-            <w:r>
-              <w:rPr>
-                <w:rFonts w:ascii="Calibri" w:eastAsia="Times New Roman" w:hAnsi="Calibri" w:cs="Calibri"/>
-                <w:color w:val="000000"/>
-                <w:kern w:val="0"/>
-                <w14:ligatures w14:val="none"/>
-              </w:rPr>
-              <w:t xml:space="preserve"> MUD</w:t>
+                <w:highlight w:val="yellow"/>
+                <w14:ligatures w14:val="none"/>
+              </w:rPr>
+              <w:t>F2) MUD</w:t>
             </w:r>
           </w:p>
           <w:p>
@@ -24135,14 +24127,16 @@
                 <w:rFonts w:ascii="Calibri" w:eastAsia="Times New Roman" w:hAnsi="Calibri" w:cs="Calibri"/>
                 <w:color w:val="000000"/>
                 <w:kern w:val="0"/>
-                <w14:ligatures w14:val="none"/>
-              </w:rPr>
-            </w:pPr>
-            <w:r>
-              <w:rPr>
-                <w:rFonts w:ascii="Calibri" w:eastAsia="Times New Roman" w:hAnsi="Calibri" w:cs="Calibri"/>
-                <w:color w:val="000000"/>
-                <w:kern w:val="0"/>
+                <w:highlight w:val="yellow"/>
+                <w14:ligatures w14:val="none"/>
+              </w:rPr>
+            </w:pPr>
+            <w:r>
+              <w:rPr>
+                <w:rFonts w:ascii="Calibri" w:eastAsia="Times New Roman" w:hAnsi="Calibri" w:cs="Calibri"/>
+                <w:color w:val="000000"/>
+                <w:kern w:val="0"/>
+                <w:highlight w:val="yellow"/>
                 <w14:ligatures w14:val="none"/>
               </w:rPr>
               <w:t>1(</w:t>
@@ -24153,6 +24147,7 @@
                 <w:rFonts w:ascii="Calibri" w:eastAsia="Times New Roman" w:hAnsi="Calibri" w:cs="Calibri"/>
                 <w:color w:val="000000"/>
                 <w:kern w:val="0"/>
+                <w:highlight w:val="yellow"/>
                 <w14:ligatures w14:val="none"/>
               </w:rPr>
               <w:t>00:22:24)(</w:t>
@@ -24163,18 +24158,10 @@
                 <w:rFonts w:ascii="Calibri" w:eastAsia="Times New Roman" w:hAnsi="Calibri" w:cs="Calibri"/>
                 <w:color w:val="000000"/>
                 <w:kern w:val="0"/>
-                <w14:ligatures w14:val="none"/>
-              </w:rPr>
-              <w:t>F2)</w:t>
-            </w:r>
-            <w:r>
-              <w:rPr>
-                <w:rFonts w:ascii="Calibri" w:eastAsia="Times New Roman" w:hAnsi="Calibri" w:cs="Calibri"/>
-                <w:color w:val="000000"/>
-                <w:kern w:val="0"/>
-                <w14:ligatures w14:val="none"/>
-              </w:rPr>
-              <w:t xml:space="preserve"> MUD</w:t>
+                <w:highlight w:val="yellow"/>
+                <w14:ligatures w14:val="none"/>
+              </w:rPr>
+              <w:t>F2) MUD</w:t>
             </w:r>
           </w:p>
           <w:p>
@@ -24189,14 +24176,16 @@
                 <w:rFonts w:ascii="Calibri" w:eastAsia="Times New Roman" w:hAnsi="Calibri" w:cs="Calibri"/>
                 <w:color w:val="000000"/>
                 <w:kern w:val="0"/>
-                <w14:ligatures w14:val="none"/>
-              </w:rPr>
-            </w:pPr>
-            <w:r>
-              <w:rPr>
-                <w:rFonts w:ascii="Calibri" w:eastAsia="Times New Roman" w:hAnsi="Calibri" w:cs="Calibri"/>
-                <w:color w:val="000000"/>
-                <w:kern w:val="0"/>
+                <w:highlight w:val="yellow"/>
+                <w14:ligatures w14:val="none"/>
+              </w:rPr>
+            </w:pPr>
+            <w:r>
+              <w:rPr>
+                <w:rFonts w:ascii="Calibri" w:eastAsia="Times New Roman" w:hAnsi="Calibri" w:cs="Calibri"/>
+                <w:color w:val="000000"/>
+                <w:kern w:val="0"/>
+                <w:highlight w:val="yellow"/>
                 <w14:ligatures w14:val="none"/>
               </w:rPr>
               <w:t>1(</w:t>
@@ -24207,6 +24196,7 @@
                 <w:rFonts w:ascii="Calibri" w:eastAsia="Times New Roman" w:hAnsi="Calibri" w:cs="Calibri"/>
                 <w:color w:val="000000"/>
                 <w:kern w:val="0"/>
+                <w:highlight w:val="yellow"/>
                 <w14:ligatures w14:val="none"/>
               </w:rPr>
               <w:t>00:17:02)(</w:t>
@@ -24217,48 +24207,42 @@
                 <w:rFonts w:ascii="Calibri" w:eastAsia="Times New Roman" w:hAnsi="Calibri" w:cs="Calibri"/>
                 <w:color w:val="000000"/>
                 <w:kern w:val="0"/>
-                <w14:ligatures w14:val="none"/>
-              </w:rPr>
-              <w:t>F3)</w:t>
-            </w:r>
-            <w:r>
-              <w:rPr>
-                <w:rFonts w:ascii="Calibri" w:eastAsia="Times New Roman" w:hAnsi="Calibri" w:cs="Calibri"/>
-                <w:color w:val="000000"/>
-                <w:kern w:val="0"/>
-                <w14:ligatures w14:val="none"/>
-              </w:rPr>
-              <w:t xml:space="preserve"> SWIMMER</w:t>
-            </w:r>
-          </w:p>
-          <w:p>
-            <w:pPr>
-              <w:spacing w:after="0" w:line="240" w:lineRule="auto"/>
-              <w:rPr>
-                <w:rFonts w:ascii="Times New Roman" w:eastAsia="Times New Roman" w:hAnsi="Times New Roman" w:cs="Times New Roman"/>
-                <w:kern w:val="0"/>
-                <w:sz w:val="24"/>
-                <w:szCs w:val="24"/>
-                <w14:ligatures w14:val="none"/>
-              </w:rPr>
-            </w:pPr>
-          </w:p>
-          <w:p>
-            <w:pPr>
-              <w:spacing w:after="0" w:line="240" w:lineRule="auto"/>
-              <w:rPr>
-                <w:rFonts w:ascii="Times New Roman" w:eastAsia="Times New Roman" w:hAnsi="Times New Roman" w:cs="Times New Roman"/>
-                <w:kern w:val="0"/>
-                <w:sz w:val="24"/>
-                <w:szCs w:val="24"/>
-                <w14:ligatures w14:val="none"/>
-              </w:rPr>
-            </w:pPr>
-            <w:r>
-              <w:rPr>
-                <w:rFonts w:ascii="Calibri" w:eastAsia="Times New Roman" w:hAnsi="Calibri" w:cs="Calibri"/>
-                <w:color w:val="000000"/>
-                <w:kern w:val="0"/>
+                <w:highlight w:val="yellow"/>
+                <w14:ligatures w14:val="none"/>
+              </w:rPr>
+              <w:t>F3) SWIMMER</w:t>
+            </w:r>
+          </w:p>
+          <w:p>
+            <w:pPr>
+              <w:spacing w:after="0" w:line="240" w:lineRule="auto"/>
+              <w:rPr>
+                <w:rFonts w:ascii="Times New Roman" w:eastAsia="Times New Roman" w:hAnsi="Times New Roman" w:cs="Times New Roman"/>
+                <w:kern w:val="0"/>
+                <w:sz w:val="24"/>
+                <w:szCs w:val="24"/>
+                <w14:ligatures w14:val="none"/>
+              </w:rPr>
+            </w:pPr>
+          </w:p>
+          <w:p>
+            <w:pPr>
+              <w:spacing w:after="0" w:line="240" w:lineRule="auto"/>
+              <w:rPr>
+                <w:rFonts w:ascii="Times New Roman" w:eastAsia="Times New Roman" w:hAnsi="Times New Roman" w:cs="Times New Roman"/>
+                <w:kern w:val="0"/>
+                <w:sz w:val="24"/>
+                <w:szCs w:val="24"/>
+                <w:highlight w:val="green"/>
+                <w14:ligatures w14:val="none"/>
+              </w:rPr>
+            </w:pPr>
+            <w:r>
+              <w:rPr>
+                <w:rFonts w:ascii="Calibri" w:eastAsia="Times New Roman" w:hAnsi="Calibri" w:cs="Calibri"/>
+                <w:color w:val="000000"/>
+                <w:kern w:val="0"/>
+                <w:highlight w:val="green"/>
                 <w14:ligatures w14:val="none"/>
               </w:rPr>
               <w:t xml:space="preserve">Fish </w:t>
@@ -24268,6 +24252,7 @@
                 <w:rFonts w:ascii="Calibri" w:eastAsia="Times New Roman" w:hAnsi="Calibri" w:cs="Calibri"/>
                 <w:color w:val="000000"/>
                 <w:kern w:val="0"/>
+                <w:highlight w:val="green"/>
                 <w14:ligatures w14:val="none"/>
               </w:rPr>
               <w:t>F</w:t>
@@ -24281,14 +24266,16 @@
                 <w:kern w:val="0"/>
                 <w:sz w:val="24"/>
                 <w:szCs w:val="24"/>
-                <w14:ligatures w14:val="none"/>
-              </w:rPr>
-            </w:pPr>
-            <w:r>
-              <w:rPr>
-                <w:rFonts w:ascii="Calibri" w:eastAsia="Times New Roman" w:hAnsi="Calibri" w:cs="Calibri"/>
-                <w:color w:val="000000"/>
-                <w:kern w:val="0"/>
+                <w:highlight w:val="green"/>
+                <w14:ligatures w14:val="none"/>
+              </w:rPr>
+            </w:pPr>
+            <w:r>
+              <w:rPr>
+                <w:rFonts w:ascii="Calibri" w:eastAsia="Times New Roman" w:hAnsi="Calibri" w:cs="Calibri"/>
+                <w:color w:val="000000"/>
+                <w:kern w:val="0"/>
+                <w:highlight w:val="green"/>
                 <w14:ligatures w14:val="none"/>
               </w:rPr>
               <w:t>T1=00:27:54(F2)</w:t>
@@ -24306,14 +24293,16 @@
                 <w:rFonts w:ascii="Calibri" w:eastAsia="Times New Roman" w:hAnsi="Calibri" w:cs="Calibri"/>
                 <w:color w:val="000000"/>
                 <w:kern w:val="0"/>
-                <w14:ligatures w14:val="none"/>
-              </w:rPr>
-            </w:pPr>
-            <w:r>
-              <w:rPr>
-                <w:rFonts w:ascii="Calibri" w:eastAsia="Times New Roman" w:hAnsi="Calibri" w:cs="Calibri"/>
-                <w:color w:val="000000"/>
-                <w:kern w:val="0"/>
+                <w:highlight w:val="green"/>
+                <w14:ligatures w14:val="none"/>
+              </w:rPr>
+            </w:pPr>
+            <w:r>
+              <w:rPr>
+                <w:rFonts w:ascii="Calibri" w:eastAsia="Times New Roman" w:hAnsi="Calibri" w:cs="Calibri"/>
+                <w:color w:val="000000"/>
+                <w:kern w:val="0"/>
+                <w:highlight w:val="green"/>
                 <w14:ligatures w14:val="none"/>
               </w:rPr>
               <w:t>1(</w:t>
@@ -24324,6 +24313,7 @@
                 <w:rFonts w:ascii="Calibri" w:eastAsia="Times New Roman" w:hAnsi="Calibri" w:cs="Calibri"/>
                 <w:color w:val="000000"/>
                 <w:kern w:val="0"/>
+                <w:highlight w:val="green"/>
                 <w14:ligatures w14:val="none"/>
               </w:rPr>
               <w:t>00:27:54)(</w:t>
@@ -24334,6 +24324,7 @@
                 <w:rFonts w:ascii="Calibri" w:eastAsia="Times New Roman" w:hAnsi="Calibri" w:cs="Calibri"/>
                 <w:color w:val="000000"/>
                 <w:kern w:val="0"/>
+                <w:highlight w:val="green"/>
                 <w14:ligatures w14:val="none"/>
               </w:rPr>
               <w:t>F2)</w:t>
@@ -24347,26 +24338,29 @@
                 <w:kern w:val="0"/>
                 <w:sz w:val="24"/>
                 <w:szCs w:val="24"/>
-                <w14:ligatures w14:val="none"/>
-              </w:rPr>
-            </w:pPr>
-          </w:p>
-          <w:p>
-            <w:pPr>
-              <w:spacing w:after="0" w:line="240" w:lineRule="auto"/>
-              <w:rPr>
-                <w:rFonts w:ascii="Times New Roman" w:eastAsia="Times New Roman" w:hAnsi="Times New Roman" w:cs="Times New Roman"/>
-                <w:kern w:val="0"/>
-                <w:sz w:val="24"/>
-                <w:szCs w:val="24"/>
-                <w14:ligatures w14:val="none"/>
-              </w:rPr>
-            </w:pPr>
-            <w:r>
-              <w:rPr>
-                <w:rFonts w:ascii="Calibri" w:eastAsia="Times New Roman" w:hAnsi="Calibri" w:cs="Calibri"/>
-                <w:color w:val="000000"/>
-                <w:kern w:val="0"/>
+                <w:highlight w:val="green"/>
+                <w14:ligatures w14:val="none"/>
+              </w:rPr>
+            </w:pPr>
+          </w:p>
+          <w:p>
+            <w:pPr>
+              <w:spacing w:after="0" w:line="240" w:lineRule="auto"/>
+              <w:rPr>
+                <w:rFonts w:ascii="Times New Roman" w:eastAsia="Times New Roman" w:hAnsi="Times New Roman" w:cs="Times New Roman"/>
+                <w:kern w:val="0"/>
+                <w:sz w:val="24"/>
+                <w:szCs w:val="24"/>
+                <w:highlight w:val="green"/>
+                <w14:ligatures w14:val="none"/>
+              </w:rPr>
+            </w:pPr>
+            <w:r>
+              <w:rPr>
+                <w:rFonts w:ascii="Calibri" w:eastAsia="Times New Roman" w:hAnsi="Calibri" w:cs="Calibri"/>
+                <w:color w:val="000000"/>
+                <w:kern w:val="0"/>
+                <w:highlight w:val="green"/>
                 <w14:ligatures w14:val="none"/>
               </w:rPr>
               <w:t>Pipefish</w:t>
@@ -24380,14 +24374,16 @@
                 <w:kern w:val="0"/>
                 <w:sz w:val="24"/>
                 <w:szCs w:val="24"/>
-                <w14:ligatures w14:val="none"/>
-              </w:rPr>
-            </w:pPr>
-            <w:r>
-              <w:rPr>
-                <w:rFonts w:ascii="Calibri" w:eastAsia="Times New Roman" w:hAnsi="Calibri" w:cs="Calibri"/>
-                <w:color w:val="000000"/>
-                <w:kern w:val="0"/>
+                <w:highlight w:val="green"/>
+                <w14:ligatures w14:val="none"/>
+              </w:rPr>
+            </w:pPr>
+            <w:r>
+              <w:rPr>
+                <w:rFonts w:ascii="Calibri" w:eastAsia="Times New Roman" w:hAnsi="Calibri" w:cs="Calibri"/>
+                <w:color w:val="000000"/>
+                <w:kern w:val="0"/>
+                <w:highlight w:val="green"/>
                 <w14:ligatures w14:val="none"/>
               </w:rPr>
               <w:t>T1=00:33:54(F2)</w:t>
@@ -24405,14 +24401,16 @@
                 <w:rFonts w:ascii="Calibri" w:eastAsia="Times New Roman" w:hAnsi="Calibri" w:cs="Calibri"/>
                 <w:color w:val="000000"/>
                 <w:kern w:val="0"/>
-                <w14:ligatures w14:val="none"/>
-              </w:rPr>
-            </w:pPr>
-            <w:r>
-              <w:rPr>
-                <w:rFonts w:ascii="Calibri" w:eastAsia="Times New Roman" w:hAnsi="Calibri" w:cs="Calibri"/>
-                <w:color w:val="000000"/>
-                <w:kern w:val="0"/>
+                <w:highlight w:val="green"/>
+                <w14:ligatures w14:val="none"/>
+              </w:rPr>
+            </w:pPr>
+            <w:r>
+              <w:rPr>
+                <w:rFonts w:ascii="Calibri" w:eastAsia="Times New Roman" w:hAnsi="Calibri" w:cs="Calibri"/>
+                <w:color w:val="000000"/>
+                <w:kern w:val="0"/>
+                <w:highlight w:val="green"/>
                 <w14:ligatures w14:val="none"/>
               </w:rPr>
               <w:t>1(</w:t>
@@ -24423,6 +24421,7 @@
                 <w:rFonts w:ascii="Calibri" w:eastAsia="Times New Roman" w:hAnsi="Calibri" w:cs="Calibri"/>
                 <w:color w:val="000000"/>
                 <w:kern w:val="0"/>
+                <w:highlight w:val="green"/>
                 <w14:ligatures w14:val="none"/>
               </w:rPr>
               <w:t>00:33:54)(</w:t>
@@ -24433,6 +24432,7 @@
                 <w:rFonts w:ascii="Calibri" w:eastAsia="Times New Roman" w:hAnsi="Calibri" w:cs="Calibri"/>
                 <w:color w:val="000000"/>
                 <w:kern w:val="0"/>
+                <w:highlight w:val="green"/>
                 <w14:ligatures w14:val="none"/>
               </w:rPr>
               <w:t>F2)</w:t>
@@ -24446,26 +24446,29 @@
                 <w:kern w:val="0"/>
                 <w:sz w:val="24"/>
                 <w:szCs w:val="24"/>
-                <w14:ligatures w14:val="none"/>
-              </w:rPr>
-            </w:pPr>
-          </w:p>
-          <w:p>
-            <w:pPr>
-              <w:spacing w:after="0" w:line="240" w:lineRule="auto"/>
-              <w:rPr>
-                <w:rFonts w:ascii="Times New Roman" w:eastAsia="Times New Roman" w:hAnsi="Times New Roman" w:cs="Times New Roman"/>
-                <w:kern w:val="0"/>
-                <w:sz w:val="24"/>
-                <w:szCs w:val="24"/>
-                <w14:ligatures w14:val="none"/>
-              </w:rPr>
-            </w:pPr>
-            <w:r>
-              <w:rPr>
-                <w:rFonts w:ascii="Calibri" w:eastAsia="Times New Roman" w:hAnsi="Calibri" w:cs="Calibri"/>
-                <w:color w:val="000000"/>
-                <w:kern w:val="0"/>
+                <w:highlight w:val="green"/>
+                <w14:ligatures w14:val="none"/>
+              </w:rPr>
+            </w:pPr>
+          </w:p>
+          <w:p>
+            <w:pPr>
+              <w:spacing w:after="0" w:line="240" w:lineRule="auto"/>
+              <w:rPr>
+                <w:rFonts w:ascii="Times New Roman" w:eastAsia="Times New Roman" w:hAnsi="Times New Roman" w:cs="Times New Roman"/>
+                <w:kern w:val="0"/>
+                <w:sz w:val="24"/>
+                <w:szCs w:val="24"/>
+                <w:highlight w:val="green"/>
+                <w14:ligatures w14:val="none"/>
+              </w:rPr>
+            </w:pPr>
+            <w:r>
+              <w:rPr>
+                <w:rFonts w:ascii="Calibri" w:eastAsia="Times New Roman" w:hAnsi="Calibri" w:cs="Calibri"/>
+                <w:color w:val="000000"/>
+                <w:kern w:val="0"/>
+                <w:highlight w:val="green"/>
                 <w14:ligatures w14:val="none"/>
               </w:rPr>
               <w:t>Blowfish</w:t>
@@ -24479,14 +24482,16 @@
                 <w:kern w:val="0"/>
                 <w:sz w:val="24"/>
                 <w:szCs w:val="24"/>
-                <w14:ligatures w14:val="none"/>
-              </w:rPr>
-            </w:pPr>
-            <w:r>
-              <w:rPr>
-                <w:rFonts w:ascii="Calibri" w:eastAsia="Times New Roman" w:hAnsi="Calibri" w:cs="Calibri"/>
-                <w:color w:val="000000"/>
-                <w:kern w:val="0"/>
+                <w:highlight w:val="green"/>
+                <w14:ligatures w14:val="none"/>
+              </w:rPr>
+            </w:pPr>
+            <w:r>
+              <w:rPr>
+                <w:rFonts w:ascii="Calibri" w:eastAsia="Times New Roman" w:hAnsi="Calibri" w:cs="Calibri"/>
+                <w:color w:val="000000"/>
+                <w:kern w:val="0"/>
+                <w:highlight w:val="green"/>
                 <w14:ligatures w14:val="none"/>
               </w:rPr>
               <w:t>T1=00:07:33(F3)</w:t>
@@ -24504,14 +24509,16 @@
                 <w:rFonts w:ascii="Calibri" w:eastAsia="Times New Roman" w:hAnsi="Calibri" w:cs="Calibri"/>
                 <w:color w:val="000000"/>
                 <w:kern w:val="0"/>
-                <w14:ligatures w14:val="none"/>
-              </w:rPr>
-            </w:pPr>
-            <w:r>
-              <w:rPr>
-                <w:rFonts w:ascii="Calibri" w:eastAsia="Times New Roman" w:hAnsi="Calibri" w:cs="Calibri"/>
-                <w:color w:val="000000"/>
-                <w:kern w:val="0"/>
+                <w:highlight w:val="green"/>
+                <w14:ligatures w14:val="none"/>
+              </w:rPr>
+            </w:pPr>
+            <w:r>
+              <w:rPr>
+                <w:rFonts w:ascii="Calibri" w:eastAsia="Times New Roman" w:hAnsi="Calibri" w:cs="Calibri"/>
+                <w:color w:val="000000"/>
+                <w:kern w:val="0"/>
+                <w:highlight w:val="green"/>
                 <w14:ligatures w14:val="none"/>
               </w:rPr>
               <w:t>1(</w:t>
@@ -24522,6 +24529,7 @@
                 <w:rFonts w:ascii="Calibri" w:eastAsia="Times New Roman" w:hAnsi="Calibri" w:cs="Calibri"/>
                 <w:color w:val="000000"/>
                 <w:kern w:val="0"/>
+                <w:highlight w:val="green"/>
                 <w14:ligatures w14:val="none"/>
               </w:rPr>
               <w:t>00:07:33)(</w:t>
@@ -24532,6 +24540,7 @@
                 <w:rFonts w:ascii="Calibri" w:eastAsia="Times New Roman" w:hAnsi="Calibri" w:cs="Calibri"/>
                 <w:color w:val="000000"/>
                 <w:kern w:val="0"/>
+                <w:highlight w:val="green"/>
                 <w14:ligatures w14:val="none"/>
               </w:rPr>
               <w:t>F3)</w:t>
@@ -24545,26 +24554,29 @@
                 <w:kern w:val="0"/>
                 <w:sz w:val="24"/>
                 <w:szCs w:val="24"/>
-                <w14:ligatures w14:val="none"/>
-              </w:rPr>
-            </w:pPr>
-          </w:p>
-          <w:p>
-            <w:pPr>
-              <w:spacing w:after="0" w:line="240" w:lineRule="auto"/>
-              <w:rPr>
-                <w:rFonts w:ascii="Times New Roman" w:eastAsia="Times New Roman" w:hAnsi="Times New Roman" w:cs="Times New Roman"/>
-                <w:kern w:val="0"/>
-                <w:sz w:val="24"/>
-                <w:szCs w:val="24"/>
-                <w14:ligatures w14:val="none"/>
-              </w:rPr>
-            </w:pPr>
-            <w:r>
-              <w:rPr>
-                <w:rFonts w:ascii="Calibri" w:eastAsia="Times New Roman" w:hAnsi="Calibri" w:cs="Calibri"/>
-                <w:color w:val="000000"/>
-                <w:kern w:val="0"/>
+                <w:highlight w:val="green"/>
+                <w14:ligatures w14:val="none"/>
+              </w:rPr>
+            </w:pPr>
+          </w:p>
+          <w:p>
+            <w:pPr>
+              <w:spacing w:after="0" w:line="240" w:lineRule="auto"/>
+              <w:rPr>
+                <w:rFonts w:ascii="Times New Roman" w:eastAsia="Times New Roman" w:hAnsi="Times New Roman" w:cs="Times New Roman"/>
+                <w:kern w:val="0"/>
+                <w:sz w:val="24"/>
+                <w:szCs w:val="24"/>
+                <w:highlight w:val="green"/>
+                <w14:ligatures w14:val="none"/>
+              </w:rPr>
+            </w:pPr>
+            <w:r>
+              <w:rPr>
+                <w:rFonts w:ascii="Calibri" w:eastAsia="Times New Roman" w:hAnsi="Calibri" w:cs="Calibri"/>
+                <w:color w:val="000000"/>
+                <w:kern w:val="0"/>
+                <w:highlight w:val="green"/>
                 <w14:ligatures w14:val="none"/>
               </w:rPr>
               <w:t xml:space="preserve">Fish </w:t>
@@ -24574,6 +24586,7 @@
                 <w:rFonts w:ascii="Calibri" w:eastAsia="Times New Roman" w:hAnsi="Calibri" w:cs="Calibri"/>
                 <w:color w:val="000000"/>
                 <w:kern w:val="0"/>
+                <w:highlight w:val="green"/>
                 <w14:ligatures w14:val="none"/>
               </w:rPr>
               <w:t>M</w:t>
@@ -24587,14 +24600,16 @@
                 <w:kern w:val="0"/>
                 <w:sz w:val="24"/>
                 <w:szCs w:val="24"/>
-                <w14:ligatures w14:val="none"/>
-              </w:rPr>
-            </w:pPr>
-            <w:r>
-              <w:rPr>
-                <w:rFonts w:ascii="Calibri" w:eastAsia="Times New Roman" w:hAnsi="Calibri" w:cs="Calibri"/>
-                <w:color w:val="000000"/>
-                <w:kern w:val="0"/>
+                <w:highlight w:val="green"/>
+                <w14:ligatures w14:val="none"/>
+              </w:rPr>
+            </w:pPr>
+            <w:r>
+              <w:rPr>
+                <w:rFonts w:ascii="Calibri" w:eastAsia="Times New Roman" w:hAnsi="Calibri" w:cs="Calibri"/>
+                <w:color w:val="000000"/>
+                <w:kern w:val="0"/>
+                <w:highlight w:val="green"/>
                 <w14:ligatures w14:val="none"/>
               </w:rPr>
               <w:t>T1=00:32:00(F3)</w:t>
@@ -24612,14 +24627,16 @@
                 <w:rFonts w:ascii="Calibri" w:eastAsia="Times New Roman" w:hAnsi="Calibri" w:cs="Calibri"/>
                 <w:color w:val="000000"/>
                 <w:kern w:val="0"/>
-                <w14:ligatures w14:val="none"/>
-              </w:rPr>
-            </w:pPr>
-            <w:r>
-              <w:rPr>
-                <w:rFonts w:ascii="Calibri" w:eastAsia="Times New Roman" w:hAnsi="Calibri" w:cs="Calibri"/>
-                <w:color w:val="000000"/>
-                <w:kern w:val="0"/>
+                <w:highlight w:val="green"/>
+                <w14:ligatures w14:val="none"/>
+              </w:rPr>
+            </w:pPr>
+            <w:r>
+              <w:rPr>
+                <w:rFonts w:ascii="Calibri" w:eastAsia="Times New Roman" w:hAnsi="Calibri" w:cs="Calibri"/>
+                <w:color w:val="000000"/>
+                <w:kern w:val="0"/>
+                <w:highlight w:val="green"/>
                 <w14:ligatures w14:val="none"/>
               </w:rPr>
               <w:t>1(</w:t>
@@ -24630,6 +24647,7 @@
                 <w:rFonts w:ascii="Calibri" w:eastAsia="Times New Roman" w:hAnsi="Calibri" w:cs="Calibri"/>
                 <w:color w:val="000000"/>
                 <w:kern w:val="0"/>
+                <w:highlight w:val="green"/>
                 <w14:ligatures w14:val="none"/>
               </w:rPr>
               <w:t>00:32:00)(</w:t>
@@ -24640,6 +24658,7 @@
                 <w:rFonts w:ascii="Calibri" w:eastAsia="Times New Roman" w:hAnsi="Calibri" w:cs="Calibri"/>
                 <w:color w:val="000000"/>
                 <w:kern w:val="0"/>
+                <w:highlight w:val="green"/>
                 <w14:ligatures w14:val="none"/>
               </w:rPr>
               <w:t>F3)</w:t>
@@ -24697,91 +24716,44 @@
     </w:p>
     <w:p>
       <w:pPr>
+        <w:spacing w:after="0" w:line="240" w:lineRule="auto"/>
         <w:rPr>
-          <w:rFonts w:ascii="Arial" w:eastAsia="Times New Roman" w:hAnsi="Arial" w:cs="Arial"/>
-          <w:color w:val="000000"/>
+          <w:rFonts w:ascii="Times New Roman" w:eastAsia="Times New Roman" w:hAnsi="Times New Roman" w:cs="Times New Roman"/>
           <w:kern w:val="0"/>
           <w:sz w:val="24"/>
           <w:szCs w:val="24"/>
           <w14:ligatures w14:val="none"/>
         </w:rPr>
       </w:pPr>
-    </w:p>
-    <w:p>
-      <w:pPr>
+      <w:r>
         <w:rPr>
           <w:rFonts w:ascii="Arial" w:eastAsia="Times New Roman" w:hAnsi="Arial" w:cs="Arial"/>
           <w:color w:val="000000"/>
           <w:kern w:val="0"/>
-          <w:sz w:val="24"/>
-          <w:szCs w:val="24"/>
           <w14:ligatures w14:val="none"/>
         </w:rPr>
-      </w:pPr>
-    </w:p>
-    <w:p>
-      <w:pPr>
-        <w:rPr>
-          <w:rFonts w:ascii="Arial" w:eastAsia="Times New Roman" w:hAnsi="Arial" w:cs="Arial"/>
-          <w:color w:val="000000"/>
-          <w:kern w:val="0"/>
-          <w:sz w:val="24"/>
-          <w:szCs w:val="24"/>
-          <w14:ligatures w14:val="none"/>
-        </w:rPr>
-      </w:pPr>
-    </w:p>
-    <w:p>
-      <w:pPr>
-        <w:rPr>
-          <w:rFonts w:ascii="Arial" w:eastAsia="Times New Roman" w:hAnsi="Arial" w:cs="Arial"/>
-          <w:color w:val="000000"/>
-          <w:kern w:val="0"/>
-          <w:sz w:val="24"/>
-          <w:szCs w:val="24"/>
-          <w14:ligatures w14:val="none"/>
-        </w:rPr>
-      </w:pPr>
-    </w:p>
-    <w:p>
-      <w:pPr>
-        <w:rPr>
-          <w:rFonts w:ascii="Arial" w:eastAsia="Times New Roman" w:hAnsi="Arial" w:cs="Arial"/>
-          <w:color w:val="000000"/>
-          <w:kern w:val="0"/>
-          <w:sz w:val="24"/>
-          <w:szCs w:val="24"/>
-          <w14:ligatures w14:val="none"/>
-        </w:rPr>
-      </w:pPr>
-    </w:p>
-    <w:p>
-      <w:pPr>
-        <w:pStyle w:val="NormalWeb"/>
-        <w:spacing w:before="0" w:beforeAutospacing="0" w:after="0" w:afterAutospacing="0"/>
-      </w:pPr>
-      <w:r>
-        <w:rPr>
-          <w:rFonts w:ascii="Arial" w:hAnsi="Arial" w:cs="Arial"/>
-          <w:color w:val="000000"/>
-        </w:rPr>
+        <w:lastRenderedPageBreak/>
         <w:t xml:space="preserve">File </w:t>
       </w:r>
       <w:proofErr w:type="gramStart"/>
       <w:r>
         <w:rPr>
-          <w:rFonts w:ascii="Arial" w:hAnsi="Arial" w:cs="Arial"/>
+          <w:rFonts w:ascii="Arial" w:eastAsia="Times New Roman" w:hAnsi="Arial" w:cs="Arial"/>
           <w:color w:val="000000"/>
+          <w:kern w:val="0"/>
+          <w14:ligatures w14:val="none"/>
         </w:rPr>
         <w:t>name :</w:t>
       </w:r>
       <w:proofErr w:type="gramEnd"/>
       <w:r>
         <w:rPr>
-          <w:rFonts w:ascii="Arial" w:hAnsi="Arial" w:cs="Arial"/>
+          <w:rFonts w:ascii="Arial" w:eastAsia="Times New Roman" w:hAnsi="Arial" w:cs="Arial"/>
           <w:color w:val="000000"/>
+          <w:kern w:val="0"/>
+          <w14:ligatures w14:val="none"/>
         </w:rPr>
-        <w:t> </w:t>
+        <w:t xml:space="preserve"> 29_03_2024_1358_CNEW_D6_TMPL5</w:t>
       </w:r>
     </w:p>
     <w:tbl>
@@ -24796,10 +24768,11 @@
         <w:tblLook w:val="04A0" w:firstRow="1" w:lastRow="0" w:firstColumn="1" w:lastColumn="0" w:noHBand="0" w:noVBand="1"/>
       </w:tblPr>
       <w:tblGrid>
-        <w:gridCol w:w="3085"/>
-        <w:gridCol w:w="1515"/>
-        <w:gridCol w:w="2499"/>
-        <w:gridCol w:w="2251"/>
+        <w:gridCol w:w="2325"/>
+        <w:gridCol w:w="1708"/>
+        <w:gridCol w:w="2368"/>
+        <w:gridCol w:w="1845"/>
+        <w:gridCol w:w="1104"/>
       </w:tblGrid>
       <w:tr>
         <w:tc>
@@ -24823,6 +24796,7 @@
           <w:p>
             <w:pPr>
               <w:spacing w:after="0" w:line="240" w:lineRule="auto"/>
+              <w:jc w:val="center"/>
               <w:rPr>
                 <w:rFonts w:ascii="Times New Roman" w:eastAsia="Times New Roman" w:hAnsi="Times New Roman" w:cs="Times New Roman"/>
                 <w:kern w:val="0"/>
@@ -24849,7 +24823,16 @@
                 <w:kern w:val="0"/>
                 <w14:ligatures w14:val="none"/>
               </w:rPr>
-              <w:t> </w:t>
+              <w:t xml:space="preserve"> </w:t>
+            </w:r>
+            <w:r>
+              <w:rPr>
+                <w:rFonts w:ascii="Arial" w:eastAsia="Times New Roman" w:hAnsi="Arial" w:cs="Arial"/>
+                <w:color w:val="000000"/>
+                <w:kern w:val="0"/>
+                <w14:ligatures w14:val="none"/>
+              </w:rPr>
+              <w:t>TMPL5</w:t>
             </w:r>
           </w:p>
         </w:tc>
@@ -24874,6 +24857,7 @@
           <w:p>
             <w:pPr>
               <w:spacing w:after="0" w:line="240" w:lineRule="auto"/>
+              <w:jc w:val="center"/>
               <w:rPr>
                 <w:rFonts w:ascii="Times New Roman" w:eastAsia="Times New Roman" w:hAnsi="Times New Roman" w:cs="Times New Roman"/>
                 <w:kern w:val="0"/>
@@ -24900,7 +24884,7 @@
                 <w:kern w:val="0"/>
                 <w14:ligatures w14:val="none"/>
               </w:rPr>
-              <w:t> </w:t>
+              <w:t xml:space="preserve"> 29-03-2024</w:t>
             </w:r>
           </w:p>
         </w:tc>
@@ -24925,6 +24909,7 @@
           <w:p>
             <w:pPr>
               <w:spacing w:after="0" w:line="240" w:lineRule="auto"/>
+              <w:jc w:val="center"/>
               <w:rPr>
                 <w:rFonts w:ascii="Times New Roman" w:eastAsia="Times New Roman" w:hAnsi="Times New Roman" w:cs="Times New Roman"/>
                 <w:kern w:val="0"/>
@@ -24951,7 +24936,7 @@
                 <w:kern w:val="0"/>
                 <w14:ligatures w14:val="none"/>
               </w:rPr>
-              <w:t> </w:t>
+              <w:t xml:space="preserve"> CNEW_D6</w:t>
             </w:r>
           </w:p>
         </w:tc>
@@ -24976,6 +24961,7 @@
           <w:p>
             <w:pPr>
               <w:spacing w:after="0" w:line="240" w:lineRule="auto"/>
+              <w:jc w:val="center"/>
               <w:rPr>
                 <w:rFonts w:ascii="Times New Roman" w:eastAsia="Times New Roman" w:hAnsi="Times New Roman" w:cs="Times New Roman"/>
                 <w:kern w:val="0"/>
@@ -24991,6 +24977,8 @@
                 <w:bCs/>
                 <w:color w:val="000000"/>
                 <w:kern w:val="0"/>
+                <w:sz w:val="20"/>
+                <w:szCs w:val="20"/>
                 <w14:ligatures w14:val="none"/>
               </w:rPr>
               <w:t>#FILES:</w:t>
@@ -25000,9 +24988,356 @@
                 <w:rFonts w:ascii="Calibri" w:eastAsia="Times New Roman" w:hAnsi="Calibri" w:cs="Calibri"/>
                 <w:color w:val="000000"/>
                 <w:kern w:val="0"/>
-                <w14:ligatures w14:val="none"/>
-              </w:rPr>
-              <w:t> </w:t>
+                <w:sz w:val="20"/>
+                <w:szCs w:val="20"/>
+                <w14:ligatures w14:val="none"/>
+              </w:rPr>
+              <w:t xml:space="preserve"> 4</w:t>
+            </w:r>
+          </w:p>
+        </w:tc>
+        <w:tc>
+          <w:tcPr>
+            <w:tcW w:w="0" w:type="auto"/>
+            <w:tcBorders>
+              <w:top w:val="single" w:sz="4" w:space="0" w:color="000000"/>
+              <w:left w:val="single" w:sz="4" w:space="0" w:color="000000"/>
+              <w:bottom w:val="single" w:sz="4" w:space="0" w:color="000000"/>
+              <w:right w:val="single" w:sz="4" w:space="0" w:color="000000"/>
+            </w:tcBorders>
+            <w:shd w:val="clear" w:color="auto" w:fill="DEEBF6"/>
+            <w:tcMar>
+              <w:top w:w="0" w:type="dxa"/>
+              <w:left w:w="108" w:type="dxa"/>
+              <w:bottom w:w="0" w:type="dxa"/>
+              <w:right w:w="108" w:type="dxa"/>
+            </w:tcMar>
+            <w:hideMark/>
+          </w:tcPr>
+          <w:p>
+            <w:pPr>
+              <w:spacing w:after="0" w:line="240" w:lineRule="auto"/>
+              <w:rPr>
+                <w:rFonts w:ascii="Times New Roman" w:eastAsia="Times New Roman" w:hAnsi="Times New Roman" w:cs="Times New Roman"/>
+                <w:kern w:val="0"/>
+                <w:sz w:val="24"/>
+                <w:szCs w:val="24"/>
+                <w14:ligatures w14:val="none"/>
+              </w:rPr>
+            </w:pPr>
+          </w:p>
+        </w:tc>
+      </w:tr>
+      <w:tr>
+        <w:trPr>
+          <w:trHeight w:val="134"/>
+        </w:trPr>
+        <w:tc>
+          <w:tcPr>
+            <w:tcW w:w="0" w:type="auto"/>
+            <w:tcBorders>
+              <w:top w:val="single" w:sz="4" w:space="0" w:color="000000"/>
+              <w:left w:val="single" w:sz="4" w:space="0" w:color="000000"/>
+              <w:bottom w:val="single" w:sz="4" w:space="0" w:color="000000"/>
+              <w:right w:val="single" w:sz="4" w:space="0" w:color="000000"/>
+            </w:tcBorders>
+            <w:shd w:val="clear" w:color="auto" w:fill="DEEBF6"/>
+            <w:tcMar>
+              <w:top w:w="0" w:type="dxa"/>
+              <w:left w:w="108" w:type="dxa"/>
+              <w:bottom w:w="0" w:type="dxa"/>
+              <w:right w:w="108" w:type="dxa"/>
+            </w:tcMar>
+            <w:hideMark/>
+          </w:tcPr>
+          <w:p>
+            <w:pPr>
+              <w:spacing w:after="0" w:line="240" w:lineRule="auto"/>
+              <w:jc w:val="center"/>
+              <w:rPr>
+                <w:rFonts w:ascii="Times New Roman" w:eastAsia="Times New Roman" w:hAnsi="Times New Roman" w:cs="Times New Roman"/>
+                <w:kern w:val="0"/>
+                <w:sz w:val="24"/>
+                <w:szCs w:val="24"/>
+                <w14:ligatures w14:val="none"/>
+              </w:rPr>
+            </w:pPr>
+            <w:r>
+              <w:rPr>
+                <w:rFonts w:ascii="Calibri" w:eastAsia="Times New Roman" w:hAnsi="Calibri" w:cs="Calibri"/>
+                <w:b/>
+                <w:bCs/>
+                <w:color w:val="000000"/>
+                <w:kern w:val="0"/>
+                <w14:ligatures w14:val="none"/>
+              </w:rPr>
+              <w:t>TOTAL TIME</w:t>
+            </w:r>
+            <w:r>
+              <w:rPr>
+                <w:rFonts w:ascii="Calibri" w:eastAsia="Times New Roman" w:hAnsi="Calibri" w:cs="Calibri"/>
+                <w:color w:val="000000"/>
+                <w:kern w:val="0"/>
+                <w14:ligatures w14:val="none"/>
+              </w:rPr>
+              <w:t xml:space="preserve"> EACH FILE</w:t>
+            </w:r>
+          </w:p>
+        </w:tc>
+        <w:tc>
+          <w:tcPr>
+            <w:tcW w:w="0" w:type="auto"/>
+            <w:tcBorders>
+              <w:top w:val="single" w:sz="4" w:space="0" w:color="000000"/>
+              <w:left w:val="single" w:sz="4" w:space="0" w:color="000000"/>
+              <w:bottom w:val="single" w:sz="4" w:space="0" w:color="000000"/>
+              <w:right w:val="single" w:sz="4" w:space="0" w:color="000000"/>
+            </w:tcBorders>
+            <w:shd w:val="clear" w:color="auto" w:fill="DEEBF6"/>
+            <w:tcMar>
+              <w:top w:w="0" w:type="dxa"/>
+              <w:left w:w="108" w:type="dxa"/>
+              <w:bottom w:w="0" w:type="dxa"/>
+              <w:right w:w="108" w:type="dxa"/>
+            </w:tcMar>
+            <w:hideMark/>
+          </w:tcPr>
+          <w:p>
+            <w:pPr>
+              <w:spacing w:after="0" w:line="240" w:lineRule="auto"/>
+              <w:jc w:val="center"/>
+              <w:rPr>
+                <w:rFonts w:ascii="Times New Roman" w:eastAsia="Times New Roman" w:hAnsi="Times New Roman" w:cs="Times New Roman"/>
+                <w:kern w:val="0"/>
+                <w:sz w:val="24"/>
+                <w:szCs w:val="24"/>
+                <w14:ligatures w14:val="none"/>
+              </w:rPr>
+            </w:pPr>
+            <w:r>
+              <w:rPr>
+                <w:rFonts w:ascii="Calibri" w:eastAsia="Times New Roman" w:hAnsi="Calibri" w:cs="Calibri"/>
+                <w:b/>
+                <w:bCs/>
+                <w:color w:val="000000"/>
+                <w:kern w:val="0"/>
+                <w14:ligatures w14:val="none"/>
+              </w:rPr>
+              <w:t xml:space="preserve">F1: </w:t>
+            </w:r>
+            <w:r>
+              <w:rPr>
+                <w:rFonts w:ascii="Calibri" w:eastAsia="Times New Roman" w:hAnsi="Calibri" w:cs="Calibri"/>
+                <w:b/>
+                <w:bCs/>
+                <w:color w:val="000000"/>
+                <w:kern w:val="0"/>
+                <w14:ligatures w14:val="none"/>
+              </w:rPr>
+              <w:t>31:36</w:t>
+            </w:r>
+          </w:p>
+        </w:tc>
+        <w:tc>
+          <w:tcPr>
+            <w:tcW w:w="0" w:type="auto"/>
+            <w:tcBorders>
+              <w:top w:val="single" w:sz="4" w:space="0" w:color="000000"/>
+              <w:left w:val="single" w:sz="4" w:space="0" w:color="000000"/>
+              <w:bottom w:val="single" w:sz="4" w:space="0" w:color="000000"/>
+              <w:right w:val="single" w:sz="4" w:space="0" w:color="000000"/>
+            </w:tcBorders>
+            <w:shd w:val="clear" w:color="auto" w:fill="DEEBF6"/>
+            <w:tcMar>
+              <w:top w:w="0" w:type="dxa"/>
+              <w:left w:w="108" w:type="dxa"/>
+              <w:bottom w:w="0" w:type="dxa"/>
+              <w:right w:w="108" w:type="dxa"/>
+            </w:tcMar>
+            <w:hideMark/>
+          </w:tcPr>
+          <w:p>
+            <w:pPr>
+              <w:spacing w:after="0" w:line="240" w:lineRule="auto"/>
+              <w:jc w:val="center"/>
+              <w:rPr>
+                <w:rFonts w:ascii="Times New Roman" w:eastAsia="Times New Roman" w:hAnsi="Times New Roman" w:cs="Times New Roman"/>
+                <w:kern w:val="0"/>
+                <w:sz w:val="24"/>
+                <w:szCs w:val="24"/>
+                <w14:ligatures w14:val="none"/>
+              </w:rPr>
+            </w:pPr>
+            <w:r>
+              <w:rPr>
+                <w:rFonts w:ascii="Calibri" w:eastAsia="Times New Roman" w:hAnsi="Calibri" w:cs="Calibri"/>
+                <w:b/>
+                <w:bCs/>
+                <w:color w:val="000000"/>
+                <w:kern w:val="0"/>
+                <w14:ligatures w14:val="none"/>
+              </w:rPr>
+              <w:t>F2:</w:t>
+            </w:r>
+            <w:r>
+              <w:rPr>
+                <w:rFonts w:ascii="Calibri" w:eastAsia="Times New Roman" w:hAnsi="Calibri" w:cs="Calibri"/>
+                <w:color w:val="000000"/>
+                <w:kern w:val="0"/>
+                <w14:ligatures w14:val="none"/>
+              </w:rPr>
+              <w:t xml:space="preserve"> 0:21:24</w:t>
+            </w:r>
+          </w:p>
+        </w:tc>
+        <w:tc>
+          <w:tcPr>
+            <w:tcW w:w="0" w:type="auto"/>
+            <w:tcBorders>
+              <w:top w:val="single" w:sz="4" w:space="0" w:color="000000"/>
+              <w:left w:val="single" w:sz="4" w:space="0" w:color="000000"/>
+              <w:bottom w:val="single" w:sz="4" w:space="0" w:color="000000"/>
+              <w:right w:val="single" w:sz="4" w:space="0" w:color="000000"/>
+            </w:tcBorders>
+            <w:shd w:val="clear" w:color="auto" w:fill="DEEBF6"/>
+            <w:tcMar>
+              <w:top w:w="0" w:type="dxa"/>
+              <w:left w:w="108" w:type="dxa"/>
+              <w:bottom w:w="0" w:type="dxa"/>
+              <w:right w:w="108" w:type="dxa"/>
+            </w:tcMar>
+            <w:hideMark/>
+          </w:tcPr>
+          <w:p>
+            <w:pPr>
+              <w:spacing w:after="0" w:line="240" w:lineRule="auto"/>
+              <w:jc w:val="center"/>
+              <w:rPr>
+                <w:rFonts w:ascii="Times New Roman" w:eastAsia="Times New Roman" w:hAnsi="Times New Roman" w:cs="Times New Roman"/>
+                <w:kern w:val="0"/>
+                <w:sz w:val="24"/>
+                <w:szCs w:val="24"/>
+                <w14:ligatures w14:val="none"/>
+              </w:rPr>
+            </w:pPr>
+            <w:r>
+              <w:rPr>
+                <w:rFonts w:ascii="Calibri" w:eastAsia="Times New Roman" w:hAnsi="Calibri" w:cs="Calibri"/>
+                <w:b/>
+                <w:bCs/>
+                <w:color w:val="000000"/>
+                <w:kern w:val="0"/>
+                <w14:ligatures w14:val="none"/>
+              </w:rPr>
+              <w:t>F</w:t>
+            </w:r>
+            <w:proofErr w:type="gramStart"/>
+            <w:r>
+              <w:rPr>
+                <w:rFonts w:ascii="Calibri" w:eastAsia="Times New Roman" w:hAnsi="Calibri" w:cs="Calibri"/>
+                <w:b/>
+                <w:bCs/>
+                <w:color w:val="000000"/>
+                <w:kern w:val="0"/>
+                <w14:ligatures w14:val="none"/>
+              </w:rPr>
+              <w:t>3 :</w:t>
+            </w:r>
+            <w:proofErr w:type="gramEnd"/>
+            <w:r>
+              <w:rPr>
+                <w:rFonts w:ascii="Calibri" w:eastAsia="Times New Roman" w:hAnsi="Calibri" w:cs="Calibri"/>
+                <w:b/>
+                <w:bCs/>
+                <w:color w:val="000000"/>
+                <w:kern w:val="0"/>
+                <w14:ligatures w14:val="none"/>
+              </w:rPr>
+              <w:t xml:space="preserve"> </w:t>
+            </w:r>
+            <w:r>
+              <w:rPr>
+                <w:rFonts w:ascii="Calibri" w:eastAsia="Times New Roman" w:hAnsi="Calibri" w:cs="Calibri"/>
+                <w:color w:val="000000"/>
+                <w:kern w:val="0"/>
+                <w14:ligatures w14:val="none"/>
+              </w:rPr>
+              <w:t>0:22:59</w:t>
+            </w:r>
+          </w:p>
+        </w:tc>
+        <w:tc>
+          <w:tcPr>
+            <w:tcW w:w="0" w:type="auto"/>
+            <w:tcBorders>
+              <w:top w:val="single" w:sz="4" w:space="0" w:color="000000"/>
+              <w:left w:val="single" w:sz="4" w:space="0" w:color="000000"/>
+              <w:bottom w:val="single" w:sz="4" w:space="0" w:color="000000"/>
+              <w:right w:val="single" w:sz="4" w:space="0" w:color="000000"/>
+            </w:tcBorders>
+            <w:shd w:val="clear" w:color="auto" w:fill="DEEBF6"/>
+            <w:tcMar>
+              <w:top w:w="0" w:type="dxa"/>
+              <w:left w:w="108" w:type="dxa"/>
+              <w:bottom w:w="0" w:type="dxa"/>
+              <w:right w:w="108" w:type="dxa"/>
+            </w:tcMar>
+            <w:hideMark/>
+          </w:tcPr>
+          <w:p>
+            <w:pPr>
+              <w:spacing w:after="0" w:line="240" w:lineRule="auto"/>
+              <w:rPr>
+                <w:rFonts w:ascii="Times New Roman" w:eastAsia="Times New Roman" w:hAnsi="Times New Roman" w:cs="Times New Roman"/>
+                <w:kern w:val="0"/>
+                <w:sz w:val="24"/>
+                <w:szCs w:val="24"/>
+                <w14:ligatures w14:val="none"/>
+              </w:rPr>
+            </w:pPr>
+            <w:r>
+              <w:rPr>
+                <w:rFonts w:ascii="Calibri" w:eastAsia="Times New Roman" w:hAnsi="Calibri" w:cs="Calibri"/>
+                <w:b/>
+                <w:bCs/>
+                <w:color w:val="000000"/>
+                <w:kern w:val="0"/>
+                <w14:ligatures w14:val="none"/>
+              </w:rPr>
+              <w:t>F</w:t>
+            </w:r>
+            <w:proofErr w:type="gramStart"/>
+            <w:r>
+              <w:rPr>
+                <w:rFonts w:ascii="Calibri" w:eastAsia="Times New Roman" w:hAnsi="Calibri" w:cs="Calibri"/>
+                <w:b/>
+                <w:bCs/>
+                <w:color w:val="000000"/>
+                <w:kern w:val="0"/>
+                <w14:ligatures w14:val="none"/>
+              </w:rPr>
+              <w:t>4 :</w:t>
+            </w:r>
+            <w:proofErr w:type="gramEnd"/>
+            <w:r>
+              <w:rPr>
+                <w:rFonts w:ascii="Calibri" w:eastAsia="Times New Roman" w:hAnsi="Calibri" w:cs="Calibri"/>
+                <w:b/>
+                <w:bCs/>
+                <w:color w:val="000000"/>
+                <w:kern w:val="0"/>
+                <w14:ligatures w14:val="none"/>
+              </w:rPr>
+              <w:t xml:space="preserve"> </w:t>
+            </w:r>
+            <w:r>
+              <w:rPr>
+                <w:rFonts w:ascii="Calibri" w:eastAsia="Times New Roman" w:hAnsi="Calibri" w:cs="Calibri"/>
+                <w:color w:val="000000"/>
+                <w:kern w:val="0"/>
+                <w14:ligatures w14:val="none"/>
+              </w:rPr>
+              <w:t>0:15:56</w:t>
             </w:r>
           </w:p>
         </w:tc>
@@ -25029,6 +25364,7 @@
           <w:p>
             <w:pPr>
               <w:spacing w:after="0" w:line="240" w:lineRule="auto"/>
+              <w:jc w:val="center"/>
               <w:rPr>
                 <w:rFonts w:ascii="Times New Roman" w:eastAsia="Times New Roman" w:hAnsi="Times New Roman" w:cs="Times New Roman"/>
                 <w:kern w:val="0"/>
@@ -25046,16 +25382,16 @@
                 <w:kern w:val="0"/>
                 <w14:ligatures w14:val="none"/>
               </w:rPr>
-              <w:t>TOTAL TIME</w:t>
-            </w:r>
-            <w:r>
-              <w:rPr>
-                <w:rFonts w:ascii="Calibri" w:eastAsia="Times New Roman" w:hAnsi="Calibri" w:cs="Calibri"/>
-                <w:color w:val="000000"/>
-                <w:kern w:val="0"/>
-                <w14:ligatures w14:val="none"/>
-              </w:rPr>
-              <w:t xml:space="preserve"> EACH FILE</w:t>
+              <w:t>TIME USED</w:t>
+            </w:r>
+            <w:r>
+              <w:rPr>
+                <w:rFonts w:ascii="Calibri" w:eastAsia="Times New Roman" w:hAnsi="Calibri" w:cs="Calibri"/>
+                <w:color w:val="000000"/>
+                <w:kern w:val="0"/>
+                <w14:ligatures w14:val="none"/>
+              </w:rPr>
+              <w:t xml:space="preserve"> Time used in Analysis</w:t>
             </w:r>
           </w:p>
         </w:tc>
@@ -25080,6 +25416,7 @@
           <w:p>
             <w:pPr>
               <w:spacing w:after="0" w:line="240" w:lineRule="auto"/>
+              <w:jc w:val="center"/>
               <w:rPr>
                 <w:rFonts w:ascii="Times New Roman" w:eastAsia="Times New Roman" w:hAnsi="Times New Roman" w:cs="Times New Roman"/>
                 <w:kern w:val="0"/>
@@ -25097,7 +25434,16 @@
                 <w:kern w:val="0"/>
                 <w14:ligatures w14:val="none"/>
               </w:rPr>
-              <w:t>F1: </w:t>
+              <w:t xml:space="preserve">TIME START: </w:t>
+            </w:r>
+            <w:r>
+              <w:rPr>
+                <w:rFonts w:ascii="Calibri" w:eastAsia="Times New Roman" w:hAnsi="Calibri" w:cs="Calibri"/>
+                <w:color w:val="000000"/>
+                <w:kern w:val="0"/>
+                <w14:ligatures w14:val="none"/>
+              </w:rPr>
+              <w:t>24:20</w:t>
             </w:r>
           </w:p>
         </w:tc>
@@ -25122,6 +25468,7 @@
           <w:p>
             <w:pPr>
               <w:spacing w:after="0" w:line="240" w:lineRule="auto"/>
+              <w:jc w:val="center"/>
               <w:rPr>
                 <w:rFonts w:ascii="Times New Roman" w:eastAsia="Times New Roman" w:hAnsi="Times New Roman" w:cs="Times New Roman"/>
                 <w:kern w:val="0"/>
@@ -25139,16 +25486,16 @@
                 <w:kern w:val="0"/>
                 <w14:ligatures w14:val="none"/>
               </w:rPr>
-              <w:t>F2:</w:t>
-            </w:r>
-            <w:r>
-              <w:rPr>
-                <w:rFonts w:ascii="Calibri" w:eastAsia="Times New Roman" w:hAnsi="Calibri" w:cs="Calibri"/>
-                <w:color w:val="000000"/>
-                <w:kern w:val="0"/>
-                <w14:ligatures w14:val="none"/>
-              </w:rPr>
-              <w:t> </w:t>
+              <w:t>TIME END:</w:t>
+            </w:r>
+            <w:r>
+              <w:rPr>
+                <w:rFonts w:ascii="Calibri" w:eastAsia="Times New Roman" w:hAnsi="Calibri" w:cs="Calibri"/>
+                <w:color w:val="000000"/>
+                <w:kern w:val="0"/>
+                <w14:ligatures w14:val="none"/>
+              </w:rPr>
+              <w:t xml:space="preserve">  </w:t>
             </w:r>
           </w:p>
         </w:tc>
@@ -25181,6 +25528,71 @@
                 <w14:ligatures w14:val="none"/>
               </w:rPr>
             </w:pPr>
+          </w:p>
+        </w:tc>
+        <w:tc>
+          <w:tcPr>
+            <w:tcW w:w="0" w:type="auto"/>
+            <w:tcBorders>
+              <w:top w:val="single" w:sz="4" w:space="0" w:color="000000"/>
+              <w:left w:val="single" w:sz="4" w:space="0" w:color="000000"/>
+              <w:bottom w:val="single" w:sz="4" w:space="0" w:color="000000"/>
+              <w:right w:val="single" w:sz="4" w:space="0" w:color="000000"/>
+            </w:tcBorders>
+            <w:shd w:val="clear" w:color="auto" w:fill="DEEBF6"/>
+            <w:tcMar>
+              <w:top w:w="0" w:type="dxa"/>
+              <w:left w:w="108" w:type="dxa"/>
+              <w:bottom w:w="0" w:type="dxa"/>
+              <w:right w:w="108" w:type="dxa"/>
+            </w:tcMar>
+            <w:hideMark/>
+          </w:tcPr>
+          <w:p>
+            <w:pPr>
+              <w:spacing w:after="0" w:line="240" w:lineRule="auto"/>
+              <w:rPr>
+                <w:rFonts w:ascii="Times New Roman" w:eastAsia="Times New Roman" w:hAnsi="Times New Roman" w:cs="Times New Roman"/>
+                <w:kern w:val="0"/>
+                <w:sz w:val="24"/>
+                <w:szCs w:val="24"/>
+                <w14:ligatures w14:val="none"/>
+              </w:rPr>
+            </w:pPr>
+          </w:p>
+        </w:tc>
+      </w:tr>
+      <w:tr>
+        <w:tc>
+          <w:tcPr>
+            <w:tcW w:w="0" w:type="auto"/>
+            <w:tcBorders>
+              <w:top w:val="single" w:sz="4" w:space="0" w:color="000000"/>
+              <w:left w:val="single" w:sz="4" w:space="0" w:color="000000"/>
+              <w:bottom w:val="single" w:sz="12" w:space="0" w:color="000000"/>
+              <w:right w:val="single" w:sz="4" w:space="0" w:color="000000"/>
+            </w:tcBorders>
+            <w:shd w:val="clear" w:color="auto" w:fill="DEEBF6"/>
+            <w:tcMar>
+              <w:top w:w="0" w:type="dxa"/>
+              <w:left w:w="108" w:type="dxa"/>
+              <w:bottom w:w="0" w:type="dxa"/>
+              <w:right w:w="108" w:type="dxa"/>
+            </w:tcMar>
+            <w:hideMark/>
+          </w:tcPr>
+          <w:p>
+            <w:pPr>
+              <w:spacing w:after="0" w:line="240" w:lineRule="auto"/>
+              <w:jc w:val="center"/>
+              <w:rPr>
+                <w:rFonts w:ascii="Times New Roman" w:eastAsia="Times New Roman" w:hAnsi="Times New Roman" w:cs="Times New Roman"/>
+                <w:kern w:val="0"/>
+                <w:sz w:val="24"/>
+                <w:szCs w:val="24"/>
+                <w14:ligatures w14:val="none"/>
+              </w:rPr>
+            </w:pPr>
             <w:r>
               <w:rPr>
                 <w:rFonts w:ascii="Calibri" w:eastAsia="Times New Roman" w:hAnsi="Calibri" w:cs="Calibri"/>
@@ -25190,7 +25602,200 @@
                 <w:kern w:val="0"/>
                 <w14:ligatures w14:val="none"/>
               </w:rPr>
-              <w:t>F3:</w:t>
+              <w:t>VISIBILITY:</w:t>
+            </w:r>
+            <w:r>
+              <w:rPr>
+                <w:rFonts w:ascii="Calibri" w:eastAsia="Times New Roman" w:hAnsi="Calibri" w:cs="Calibri"/>
+                <w:color w:val="000000"/>
+                <w:kern w:val="0"/>
+                <w14:ligatures w14:val="none"/>
+              </w:rPr>
+              <w:t xml:space="preserve"> </w:t>
+            </w:r>
+            <w:r>
+              <w:rPr>
+                <w:rFonts w:ascii="Calibri" w:eastAsia="Times New Roman" w:hAnsi="Calibri" w:cs="Calibri"/>
+                <w:color w:val="000000"/>
+                <w:kern w:val="0"/>
+                <w14:ligatures w14:val="none"/>
+              </w:rPr>
+              <w:br/>
+              <w:t>(8 lines)</w:t>
+            </w:r>
+          </w:p>
+        </w:tc>
+        <w:tc>
+          <w:tcPr>
+            <w:tcW w:w="0" w:type="auto"/>
+            <w:tcBorders>
+              <w:top w:val="single" w:sz="4" w:space="0" w:color="000000"/>
+              <w:left w:val="single" w:sz="4" w:space="0" w:color="000000"/>
+              <w:bottom w:val="single" w:sz="12" w:space="0" w:color="000000"/>
+              <w:right w:val="single" w:sz="4" w:space="0" w:color="000000"/>
+            </w:tcBorders>
+            <w:shd w:val="clear" w:color="auto" w:fill="DEEBF6"/>
+            <w:tcMar>
+              <w:top w:w="0" w:type="dxa"/>
+              <w:left w:w="108" w:type="dxa"/>
+              <w:bottom w:w="0" w:type="dxa"/>
+              <w:right w:w="108" w:type="dxa"/>
+            </w:tcMar>
+            <w:hideMark/>
+          </w:tcPr>
+          <w:p>
+            <w:pPr>
+              <w:spacing w:after="0" w:line="240" w:lineRule="auto"/>
+              <w:jc w:val="center"/>
+              <w:rPr>
+                <w:rFonts w:ascii="Times New Roman" w:eastAsia="Times New Roman" w:hAnsi="Times New Roman" w:cs="Times New Roman"/>
+                <w:kern w:val="0"/>
+                <w:sz w:val="24"/>
+                <w:szCs w:val="24"/>
+                <w14:ligatures w14:val="none"/>
+              </w:rPr>
+            </w:pPr>
+            <w:r>
+              <w:rPr>
+                <w:rFonts w:ascii="Calibri" w:eastAsia="Times New Roman" w:hAnsi="Calibri" w:cs="Calibri"/>
+                <w:b/>
+                <w:bCs/>
+                <w:color w:val="000000"/>
+                <w:kern w:val="0"/>
+                <w14:ligatures w14:val="none"/>
+              </w:rPr>
+              <w:t>VEGITATION:</w:t>
+            </w:r>
+            <w:r>
+              <w:rPr>
+                <w:rFonts w:ascii="Calibri" w:eastAsia="Times New Roman" w:hAnsi="Calibri" w:cs="Calibri"/>
+                <w:color w:val="000000"/>
+                <w:kern w:val="0"/>
+                <w14:ligatures w14:val="none"/>
+              </w:rPr>
+              <w:t xml:space="preserve"> 60 %</w:t>
+            </w:r>
+          </w:p>
+        </w:tc>
+        <w:tc>
+          <w:tcPr>
+            <w:tcW w:w="0" w:type="auto"/>
+            <w:tcBorders>
+              <w:top w:val="single" w:sz="4" w:space="0" w:color="000000"/>
+              <w:left w:val="single" w:sz="4" w:space="0" w:color="000000"/>
+              <w:bottom w:val="single" w:sz="12" w:space="0" w:color="000000"/>
+              <w:right w:val="single" w:sz="4" w:space="0" w:color="000000"/>
+            </w:tcBorders>
+            <w:shd w:val="clear" w:color="auto" w:fill="DEEBF6"/>
+            <w:tcMar>
+              <w:top w:w="0" w:type="dxa"/>
+              <w:left w:w="108" w:type="dxa"/>
+              <w:bottom w:w="0" w:type="dxa"/>
+              <w:right w:w="108" w:type="dxa"/>
+            </w:tcMar>
+            <w:hideMark/>
+          </w:tcPr>
+          <w:p>
+            <w:pPr>
+              <w:spacing w:after="0" w:line="240" w:lineRule="auto"/>
+              <w:jc w:val="center"/>
+              <w:rPr>
+                <w:rFonts w:ascii="Times New Roman" w:eastAsia="Times New Roman" w:hAnsi="Times New Roman" w:cs="Times New Roman"/>
+                <w:kern w:val="0"/>
+                <w:sz w:val="24"/>
+                <w:szCs w:val="24"/>
+                <w14:ligatures w14:val="none"/>
+              </w:rPr>
+            </w:pPr>
+            <w:r>
+              <w:rPr>
+                <w:rFonts w:ascii="Calibri" w:eastAsia="Times New Roman" w:hAnsi="Calibri" w:cs="Calibri"/>
+                <w:b/>
+                <w:bCs/>
+                <w:color w:val="000000"/>
+                <w:kern w:val="0"/>
+                <w14:ligatures w14:val="none"/>
+              </w:rPr>
+              <w:t>DATE ANALYZED:</w:t>
+            </w:r>
+            <w:r>
+              <w:rPr>
+                <w:rFonts w:ascii="Calibri" w:eastAsia="Times New Roman" w:hAnsi="Calibri" w:cs="Calibri"/>
+                <w:color w:val="000000"/>
+                <w:kern w:val="0"/>
+                <w14:ligatures w14:val="none"/>
+              </w:rPr>
+              <w:t xml:space="preserve"> 31 - 5 </w:t>
+            </w:r>
+            <w:r>
+              <w:rPr>
+                <w:rFonts w:ascii="Calibri" w:eastAsia="Times New Roman" w:hAnsi="Calibri" w:cs="Calibri"/>
+                <w:color w:val="000000"/>
+                <w:kern w:val="0"/>
+                <w14:ligatures w14:val="none"/>
+              </w:rPr>
+              <w:t>–</w:t>
+            </w:r>
+            <w:r>
+              <w:rPr>
+                <w:rFonts w:ascii="Calibri" w:eastAsia="Times New Roman" w:hAnsi="Calibri" w:cs="Calibri"/>
+                <w:color w:val="000000"/>
+                <w:kern w:val="0"/>
+                <w14:ligatures w14:val="none"/>
+              </w:rPr>
+              <w:t xml:space="preserve"> 2024</w:t>
+            </w:r>
+            <w:r>
+              <w:rPr>
+                <w:rFonts w:ascii="Calibri" w:eastAsia="Times New Roman" w:hAnsi="Calibri" w:cs="Calibri"/>
+                <w:color w:val="000000"/>
+                <w:kern w:val="0"/>
+                <w14:ligatures w14:val="none"/>
+              </w:rPr>
+              <w:t xml:space="preserve"> F</w:t>
+            </w:r>
+          </w:p>
+        </w:tc>
+        <w:tc>
+          <w:tcPr>
+            <w:tcW w:w="0" w:type="auto"/>
+            <w:tcBorders>
+              <w:top w:val="single" w:sz="4" w:space="0" w:color="000000"/>
+              <w:left w:val="single" w:sz="4" w:space="0" w:color="000000"/>
+              <w:bottom w:val="single" w:sz="12" w:space="0" w:color="000000"/>
+              <w:right w:val="single" w:sz="4" w:space="0" w:color="000000"/>
+            </w:tcBorders>
+            <w:shd w:val="clear" w:color="auto" w:fill="DEEBF6"/>
+            <w:tcMar>
+              <w:top w:w="0" w:type="dxa"/>
+              <w:left w:w="108" w:type="dxa"/>
+              <w:bottom w:w="0" w:type="dxa"/>
+              <w:right w:w="108" w:type="dxa"/>
+            </w:tcMar>
+            <w:hideMark/>
+          </w:tcPr>
+          <w:p>
+            <w:pPr>
+              <w:spacing w:after="0" w:line="240" w:lineRule="auto"/>
+              <w:jc w:val="center"/>
+              <w:rPr>
+                <w:rFonts w:ascii="Times New Roman" w:eastAsia="Times New Roman" w:hAnsi="Times New Roman" w:cs="Times New Roman"/>
+                <w:kern w:val="0"/>
+                <w:sz w:val="24"/>
+                <w:szCs w:val="24"/>
+                <w14:ligatures w14:val="none"/>
+              </w:rPr>
+            </w:pPr>
+            <w:r>
+              <w:rPr>
+                <w:rFonts w:ascii="Calibri" w:eastAsia="Times New Roman" w:hAnsi="Calibri" w:cs="Calibri"/>
+                <w:b/>
+                <w:bCs/>
+                <w:color w:val="000000"/>
+                <w:kern w:val="0"/>
+                <w14:ligatures w14:val="none"/>
+              </w:rPr>
+              <w:t>UPLOADED TO DRIVE?</w:t>
             </w:r>
             <w:r>
               <w:rPr>
@@ -25201,6 +25806,936 @@
               </w:rPr>
               <w:t> </w:t>
             </w:r>
+          </w:p>
+        </w:tc>
+        <w:tc>
+          <w:tcPr>
+            <w:tcW w:w="0" w:type="auto"/>
+            <w:tcBorders>
+              <w:top w:val="single" w:sz="4" w:space="0" w:color="000000"/>
+              <w:left w:val="single" w:sz="4" w:space="0" w:color="000000"/>
+              <w:bottom w:val="single" w:sz="12" w:space="0" w:color="000000"/>
+              <w:right w:val="single" w:sz="4" w:space="0" w:color="000000"/>
+            </w:tcBorders>
+            <w:shd w:val="clear" w:color="auto" w:fill="DEEBF6"/>
+            <w:tcMar>
+              <w:top w:w="0" w:type="dxa"/>
+              <w:left w:w="108" w:type="dxa"/>
+              <w:bottom w:w="0" w:type="dxa"/>
+              <w:right w:w="108" w:type="dxa"/>
+            </w:tcMar>
+            <w:hideMark/>
+          </w:tcPr>
+          <w:p>
+            <w:pPr>
+              <w:spacing w:after="0" w:line="240" w:lineRule="auto"/>
+              <w:rPr>
+                <w:rFonts w:ascii="Times New Roman" w:eastAsia="Times New Roman" w:hAnsi="Times New Roman" w:cs="Times New Roman"/>
+                <w:kern w:val="0"/>
+                <w:sz w:val="24"/>
+                <w:szCs w:val="24"/>
+                <w14:ligatures w14:val="none"/>
+              </w:rPr>
+            </w:pPr>
+          </w:p>
+        </w:tc>
+      </w:tr>
+      <w:tr>
+        <w:trPr>
+          <w:trHeight w:val="220"/>
+        </w:trPr>
+        <w:tc>
+          <w:tcPr>
+            <w:tcW w:w="0" w:type="auto"/>
+            <w:gridSpan w:val="5"/>
+            <w:tcBorders>
+              <w:top w:val="single" w:sz="12" w:space="0" w:color="000000"/>
+              <w:left w:val="single" w:sz="12" w:space="0" w:color="000000"/>
+              <w:bottom w:val="single" w:sz="12" w:space="0" w:color="000000"/>
+              <w:right w:val="single" w:sz="12" w:space="0" w:color="000000"/>
+            </w:tcBorders>
+            <w:tcMar>
+              <w:top w:w="0" w:type="dxa"/>
+              <w:left w:w="108" w:type="dxa"/>
+              <w:bottom w:w="0" w:type="dxa"/>
+              <w:right w:w="108" w:type="dxa"/>
+            </w:tcMar>
+            <w:hideMark/>
+          </w:tcPr>
+          <w:p>
+            <w:pPr>
+              <w:spacing w:after="0" w:line="240" w:lineRule="auto"/>
+              <w:rPr>
+                <w:rFonts w:ascii="Times New Roman" w:eastAsia="Times New Roman" w:hAnsi="Times New Roman" w:cs="Times New Roman"/>
+                <w:kern w:val="0"/>
+                <w:sz w:val="24"/>
+                <w:szCs w:val="24"/>
+                <w:highlight w:val="green"/>
+                <w14:ligatures w14:val="none"/>
+              </w:rPr>
+            </w:pPr>
+            <w:r>
+              <w:rPr>
+                <w:rFonts w:ascii="Times New Roman" w:eastAsia="Times New Roman" w:hAnsi="Times New Roman" w:cs="Times New Roman"/>
+                <w:kern w:val="0"/>
+                <w:sz w:val="24"/>
+                <w:szCs w:val="24"/>
+                <w:highlight w:val="green"/>
+                <w14:ligatures w14:val="none"/>
+              </w:rPr>
+              <w:t>BLOWFISH</w:t>
+            </w:r>
+          </w:p>
+          <w:p>
+            <w:pPr>
+              <w:pStyle w:val="ListParagraph"/>
+              <w:numPr>
+                <w:ilvl w:val="0"/>
+                <w:numId w:val="19"/>
+              </w:numPr>
+              <w:spacing w:after="0" w:line="240" w:lineRule="auto"/>
+              <w:rPr>
+                <w:rFonts w:ascii="Times New Roman" w:eastAsia="Times New Roman" w:hAnsi="Times New Roman" w:cs="Times New Roman"/>
+                <w:kern w:val="0"/>
+                <w:sz w:val="24"/>
+                <w:szCs w:val="24"/>
+                <w:highlight w:val="green"/>
+                <w14:ligatures w14:val="none"/>
+              </w:rPr>
+            </w:pPr>
+            <w:r>
+              <w:rPr>
+                <w:rFonts w:ascii="Times New Roman" w:eastAsia="Times New Roman" w:hAnsi="Times New Roman" w:cs="Times New Roman"/>
+                <w:kern w:val="0"/>
+                <w:sz w:val="24"/>
+                <w:szCs w:val="24"/>
+                <w:highlight w:val="green"/>
+                <w14:ligatures w14:val="none"/>
+              </w:rPr>
+              <w:t>1 01:10 (F2)</w:t>
+            </w:r>
+          </w:p>
+          <w:p>
+            <w:pPr>
+              <w:spacing w:after="0" w:line="240" w:lineRule="auto"/>
+              <w:rPr>
+                <w:rFonts w:ascii="Times New Roman" w:eastAsia="Times New Roman" w:hAnsi="Times New Roman" w:cs="Times New Roman"/>
+                <w:kern w:val="0"/>
+                <w:sz w:val="24"/>
+                <w:szCs w:val="24"/>
+                <w:highlight w:val="green"/>
+                <w14:ligatures w14:val="none"/>
+              </w:rPr>
+            </w:pPr>
+            <w:r>
+              <w:rPr>
+                <w:rFonts w:ascii="Times New Roman" w:eastAsia="Times New Roman" w:hAnsi="Times New Roman" w:cs="Times New Roman"/>
+                <w:kern w:val="0"/>
+                <w:sz w:val="24"/>
+                <w:szCs w:val="24"/>
+                <w:highlight w:val="green"/>
+                <w14:ligatures w14:val="none"/>
+              </w:rPr>
+              <w:t>PIPEFISH</w:t>
+            </w:r>
+          </w:p>
+          <w:p>
+            <w:pPr>
+              <w:pStyle w:val="ListParagraph"/>
+              <w:numPr>
+                <w:ilvl w:val="0"/>
+                <w:numId w:val="19"/>
+              </w:numPr>
+              <w:spacing w:after="0" w:line="240" w:lineRule="auto"/>
+              <w:rPr>
+                <w:rFonts w:ascii="Times New Roman" w:eastAsia="Times New Roman" w:hAnsi="Times New Roman" w:cs="Times New Roman"/>
+                <w:kern w:val="0"/>
+                <w:sz w:val="24"/>
+                <w:szCs w:val="24"/>
+                <w:highlight w:val="green"/>
+                <w14:ligatures w14:val="none"/>
+              </w:rPr>
+            </w:pPr>
+            <w:r>
+              <w:rPr>
+                <w:rFonts w:ascii="Times New Roman" w:eastAsia="Times New Roman" w:hAnsi="Times New Roman" w:cs="Times New Roman"/>
+                <w:kern w:val="0"/>
+                <w:sz w:val="24"/>
+                <w:szCs w:val="24"/>
+                <w:highlight w:val="green"/>
+                <w14:ligatures w14:val="none"/>
+              </w:rPr>
+              <w:t>1 26:09</w:t>
+            </w:r>
+          </w:p>
+          <w:p>
+            <w:pPr>
+              <w:pStyle w:val="ListParagraph"/>
+              <w:numPr>
+                <w:ilvl w:val="0"/>
+                <w:numId w:val="19"/>
+              </w:numPr>
+              <w:spacing w:after="0" w:line="240" w:lineRule="auto"/>
+              <w:rPr>
+                <w:rFonts w:ascii="Times New Roman" w:eastAsia="Times New Roman" w:hAnsi="Times New Roman" w:cs="Times New Roman"/>
+                <w:kern w:val="0"/>
+                <w:sz w:val="24"/>
+                <w:szCs w:val="24"/>
+                <w:highlight w:val="green"/>
+                <w14:ligatures w14:val="none"/>
+              </w:rPr>
+            </w:pPr>
+            <w:r>
+              <w:rPr>
+                <w:rFonts w:ascii="Times New Roman" w:eastAsia="Times New Roman" w:hAnsi="Times New Roman" w:cs="Times New Roman"/>
+                <w:kern w:val="0"/>
+                <w:sz w:val="24"/>
+                <w:szCs w:val="24"/>
+                <w:highlight w:val="green"/>
+                <w14:ligatures w14:val="none"/>
+              </w:rPr>
+              <w:t>2 10:43 (F4)</w:t>
+            </w:r>
+          </w:p>
+          <w:p>
+            <w:pPr>
+              <w:spacing w:after="0" w:line="240" w:lineRule="auto"/>
+              <w:rPr>
+                <w:rFonts w:ascii="Times New Roman" w:eastAsia="Times New Roman" w:hAnsi="Times New Roman" w:cs="Times New Roman"/>
+                <w:kern w:val="0"/>
+                <w:sz w:val="24"/>
+                <w:szCs w:val="24"/>
+                <w:highlight w:val="yellow"/>
+                <w14:ligatures w14:val="none"/>
+              </w:rPr>
+            </w:pPr>
+            <w:r>
+              <w:rPr>
+                <w:rFonts w:ascii="Times New Roman" w:eastAsia="Times New Roman" w:hAnsi="Times New Roman" w:cs="Times New Roman"/>
+                <w:kern w:val="0"/>
+                <w:sz w:val="24"/>
+                <w:szCs w:val="24"/>
+                <w:highlight w:val="yellow"/>
+                <w14:ligatures w14:val="none"/>
+              </w:rPr>
+              <w:t>CRAB</w:t>
+            </w:r>
+          </w:p>
+          <w:p>
+            <w:pPr>
+              <w:pStyle w:val="ListParagraph"/>
+              <w:numPr>
+                <w:ilvl w:val="0"/>
+                <w:numId w:val="36"/>
+              </w:numPr>
+              <w:spacing w:after="0" w:line="240" w:lineRule="auto"/>
+              <w:rPr>
+                <w:rFonts w:ascii="Times New Roman" w:eastAsia="Times New Roman" w:hAnsi="Times New Roman" w:cs="Times New Roman"/>
+                <w:kern w:val="0"/>
+                <w:sz w:val="24"/>
+                <w:szCs w:val="24"/>
+                <w:highlight w:val="yellow"/>
+                <w14:ligatures w14:val="none"/>
+              </w:rPr>
+            </w:pPr>
+            <w:r>
+              <w:rPr>
+                <w:rFonts w:ascii="Times New Roman" w:eastAsia="Times New Roman" w:hAnsi="Times New Roman" w:cs="Times New Roman"/>
+                <w:kern w:val="0"/>
+                <w:sz w:val="24"/>
+                <w:szCs w:val="24"/>
+                <w:highlight w:val="yellow"/>
+                <w14:ligatures w14:val="none"/>
+              </w:rPr>
+              <w:t xml:space="preserve">27:05 MUD </w:t>
+            </w:r>
+          </w:p>
+          <w:p>
+            <w:pPr>
+              <w:spacing w:after="0" w:line="240" w:lineRule="auto"/>
+              <w:rPr>
+                <w:rFonts w:ascii="Times New Roman" w:eastAsia="Times New Roman" w:hAnsi="Times New Roman" w:cs="Times New Roman"/>
+                <w:kern w:val="0"/>
+                <w:sz w:val="24"/>
+                <w:szCs w:val="24"/>
+                <w:highlight w:val="yellow"/>
+                <w14:ligatures w14:val="none"/>
+              </w:rPr>
+            </w:pPr>
+            <w:r>
+              <w:rPr>
+                <w:rFonts w:ascii="Times New Roman" w:eastAsia="Times New Roman" w:hAnsi="Times New Roman" w:cs="Times New Roman"/>
+                <w:kern w:val="0"/>
+                <w:sz w:val="24"/>
+                <w:szCs w:val="24"/>
+                <w:highlight w:val="yellow"/>
+                <w14:ligatures w14:val="none"/>
+              </w:rPr>
+              <w:t>SHRIMP</w:t>
+            </w:r>
+          </w:p>
+          <w:p>
+            <w:pPr>
+              <w:pStyle w:val="ListParagraph"/>
+              <w:numPr>
+                <w:ilvl w:val="0"/>
+                <w:numId w:val="36"/>
+              </w:numPr>
+              <w:spacing w:after="0" w:line="240" w:lineRule="auto"/>
+              <w:rPr>
+                <w:rFonts w:ascii="Times New Roman" w:eastAsia="Times New Roman" w:hAnsi="Times New Roman" w:cs="Times New Roman"/>
+                <w:kern w:val="0"/>
+                <w:sz w:val="24"/>
+                <w:szCs w:val="24"/>
+                <w:highlight w:val="yellow"/>
+                <w14:ligatures w14:val="none"/>
+              </w:rPr>
+            </w:pPr>
+            <w:r>
+              <w:rPr>
+                <w:rFonts w:ascii="Times New Roman" w:eastAsia="Times New Roman" w:hAnsi="Times New Roman" w:cs="Times New Roman"/>
+                <w:kern w:val="0"/>
+                <w:sz w:val="24"/>
+                <w:szCs w:val="24"/>
+                <w:highlight w:val="yellow"/>
+                <w14:ligatures w14:val="none"/>
+              </w:rPr>
+              <w:t>11:30 (F2)</w:t>
+            </w:r>
+          </w:p>
+          <w:p>
+            <w:pPr>
+              <w:spacing w:after="0" w:line="240" w:lineRule="auto"/>
+              <w:rPr>
+                <w:rFonts w:ascii="Times New Roman" w:eastAsia="Times New Roman" w:hAnsi="Times New Roman" w:cs="Times New Roman"/>
+                <w:kern w:val="0"/>
+                <w:sz w:val="24"/>
+                <w:szCs w:val="24"/>
+                <w:highlight w:val="green"/>
+                <w14:ligatures w14:val="none"/>
+              </w:rPr>
+            </w:pPr>
+            <w:r>
+              <w:rPr>
+                <w:rFonts w:ascii="Times New Roman" w:eastAsia="Times New Roman" w:hAnsi="Times New Roman" w:cs="Times New Roman"/>
+                <w:kern w:val="0"/>
+                <w:sz w:val="24"/>
+                <w:szCs w:val="24"/>
+                <w:highlight w:val="green"/>
+                <w14:ligatures w14:val="none"/>
+              </w:rPr>
+              <w:t>DOTDASH</w:t>
+            </w:r>
+          </w:p>
+          <w:p>
+            <w:pPr>
+              <w:pStyle w:val="ListParagraph"/>
+              <w:numPr>
+                <w:ilvl w:val="0"/>
+                <w:numId w:val="36"/>
+              </w:numPr>
+              <w:spacing w:after="0" w:line="240" w:lineRule="auto"/>
+              <w:rPr>
+                <w:rFonts w:ascii="Times New Roman" w:eastAsia="Times New Roman" w:hAnsi="Times New Roman" w:cs="Times New Roman"/>
+                <w:kern w:val="0"/>
+                <w:sz w:val="24"/>
+                <w:szCs w:val="24"/>
+                <w:highlight w:val="green"/>
+                <w14:ligatures w14:val="none"/>
+              </w:rPr>
+            </w:pPr>
+            <w:r>
+              <w:rPr>
+                <w:rFonts w:ascii="Times New Roman" w:eastAsia="Times New Roman" w:hAnsi="Times New Roman" w:cs="Times New Roman"/>
+                <w:kern w:val="0"/>
+                <w:sz w:val="24"/>
+                <w:szCs w:val="24"/>
+                <w:highlight w:val="green"/>
+                <w14:ligatures w14:val="none"/>
+              </w:rPr>
+              <w:t>1 28:48</w:t>
+            </w:r>
+          </w:p>
+          <w:p>
+            <w:pPr>
+              <w:spacing w:after="0" w:line="240" w:lineRule="auto"/>
+              <w:rPr>
+                <w:rFonts w:ascii="Times New Roman" w:eastAsia="Times New Roman" w:hAnsi="Times New Roman" w:cs="Times New Roman"/>
+                <w:kern w:val="0"/>
+                <w:sz w:val="24"/>
+                <w:szCs w:val="24"/>
+                <w:highlight w:val="green"/>
+                <w14:ligatures w14:val="none"/>
+              </w:rPr>
+            </w:pPr>
+            <w:r>
+              <w:rPr>
+                <w:rFonts w:ascii="Times New Roman" w:eastAsia="Times New Roman" w:hAnsi="Times New Roman" w:cs="Times New Roman"/>
+                <w:kern w:val="0"/>
+                <w:sz w:val="24"/>
+                <w:szCs w:val="24"/>
+                <w:highlight w:val="green"/>
+                <w14:ligatures w14:val="none"/>
+              </w:rPr>
+              <w:t>SANDFISH</w:t>
+            </w:r>
+          </w:p>
+          <w:p>
+            <w:pPr>
+              <w:pStyle w:val="ListParagraph"/>
+              <w:numPr>
+                <w:ilvl w:val="0"/>
+                <w:numId w:val="36"/>
+              </w:numPr>
+              <w:spacing w:after="0" w:line="240" w:lineRule="auto"/>
+              <w:rPr>
+                <w:rFonts w:ascii="Times New Roman" w:eastAsia="Times New Roman" w:hAnsi="Times New Roman" w:cs="Times New Roman"/>
+                <w:kern w:val="0"/>
+                <w:sz w:val="24"/>
+                <w:szCs w:val="24"/>
+                <w:highlight w:val="green"/>
+                <w14:ligatures w14:val="none"/>
+              </w:rPr>
+            </w:pPr>
+            <w:r>
+              <w:rPr>
+                <w:rFonts w:ascii="Times New Roman" w:eastAsia="Times New Roman" w:hAnsi="Times New Roman" w:cs="Times New Roman"/>
+                <w:kern w:val="0"/>
+                <w:sz w:val="24"/>
+                <w:szCs w:val="24"/>
+                <w:highlight w:val="green"/>
+                <w14:ligatures w14:val="none"/>
+              </w:rPr>
+              <w:t>1 29:32</w:t>
+            </w:r>
+          </w:p>
+          <w:p>
+            <w:pPr>
+              <w:spacing w:after="0" w:line="240" w:lineRule="auto"/>
+              <w:rPr>
+                <w:rFonts w:ascii="Times New Roman" w:eastAsia="Times New Roman" w:hAnsi="Times New Roman" w:cs="Times New Roman"/>
+                <w:kern w:val="0"/>
+                <w:sz w:val="24"/>
+                <w:szCs w:val="24"/>
+                <w14:ligatures w14:val="none"/>
+              </w:rPr>
+            </w:pPr>
+          </w:p>
+          <w:p>
+            <w:pPr>
+              <w:spacing w:after="0" w:line="240" w:lineRule="auto"/>
+              <w:rPr>
+                <w:rFonts w:ascii="Times New Roman" w:eastAsia="Times New Roman" w:hAnsi="Times New Roman" w:cs="Times New Roman"/>
+                <w:kern w:val="0"/>
+                <w:sz w:val="24"/>
+                <w:szCs w:val="24"/>
+                <w14:ligatures w14:val="none"/>
+              </w:rPr>
+            </w:pPr>
+          </w:p>
+        </w:tc>
+      </w:tr>
+    </w:tbl>
+    <w:p>
+      <w:pPr>
+        <w:rPr>
+          <w:rFonts w:ascii="Arial" w:eastAsia="Times New Roman" w:hAnsi="Arial" w:cs="Arial"/>
+          <w:color w:val="000000"/>
+          <w:kern w:val="0"/>
+          <w:sz w:val="24"/>
+          <w:szCs w:val="24"/>
+          <w14:ligatures w14:val="none"/>
+        </w:rPr>
+      </w:pPr>
+    </w:p>
+    <w:p>
+      <w:r>
+        <w:br w:type="page"/>
+      </w:r>
+    </w:p>
+    <w:p>
+      <w:pPr>
+        <w:spacing w:after="0" w:line="240" w:lineRule="auto"/>
+        <w:rPr>
+          <w:rFonts w:ascii="Times New Roman" w:eastAsia="Times New Roman" w:hAnsi="Times New Roman" w:cs="Times New Roman"/>
+          <w:kern w:val="0"/>
+          <w:sz w:val="24"/>
+          <w:szCs w:val="24"/>
+          <w14:ligatures w14:val="none"/>
+        </w:rPr>
+      </w:pPr>
+      <w:r>
+        <w:rPr>
+          <w:rFonts w:ascii="Arial" w:eastAsia="Times New Roman" w:hAnsi="Arial" w:cs="Arial"/>
+          <w:color w:val="000000"/>
+          <w:kern w:val="0"/>
+          <w14:ligatures w14:val="none"/>
+        </w:rPr>
+        <w:lastRenderedPageBreak/>
+        <w:t xml:space="preserve">File </w:t>
+      </w:r>
+      <w:proofErr w:type="gramStart"/>
+      <w:r>
+        <w:rPr>
+          <w:rFonts w:ascii="Arial" w:eastAsia="Times New Roman" w:hAnsi="Arial" w:cs="Arial"/>
+          <w:color w:val="000000"/>
+          <w:kern w:val="0"/>
+          <w14:ligatures w14:val="none"/>
+        </w:rPr>
+        <w:t>name :</w:t>
+      </w:r>
+      <w:proofErr w:type="gramEnd"/>
+      <w:r>
+        <w:rPr>
+          <w:rFonts w:ascii="Arial" w:eastAsia="Times New Roman" w:hAnsi="Arial" w:cs="Arial"/>
+          <w:color w:val="000000"/>
+          <w:kern w:val="0"/>
+          <w14:ligatures w14:val="none"/>
+        </w:rPr>
+        <w:t xml:space="preserve"> 29_03_2024_1344_CN12_D4_TMPL6</w:t>
+      </w:r>
+    </w:p>
+    <w:tbl>
+      <w:tblPr>
+        <w:tblW w:w="0" w:type="auto"/>
+        <w:tblCellMar>
+          <w:top w:w="15" w:type="dxa"/>
+          <w:left w:w="15" w:type="dxa"/>
+          <w:bottom w:w="15" w:type="dxa"/>
+          <w:right w:w="15" w:type="dxa"/>
+        </w:tblCellMar>
+        <w:tblLook w:val="04A0" w:firstRow="1" w:lastRow="0" w:firstColumn="1" w:lastColumn="0" w:noHBand="0" w:noVBand="1"/>
+      </w:tblPr>
+      <w:tblGrid>
+        <w:gridCol w:w="2734"/>
+        <w:gridCol w:w="1815"/>
+        <w:gridCol w:w="2737"/>
+        <w:gridCol w:w="2064"/>
+      </w:tblGrid>
+      <w:tr>
+        <w:tc>
+          <w:tcPr>
+            <w:tcW w:w="0" w:type="auto"/>
+            <w:tcBorders>
+              <w:top w:val="single" w:sz="4" w:space="0" w:color="000000"/>
+              <w:left w:val="single" w:sz="4" w:space="0" w:color="000000"/>
+              <w:bottom w:val="single" w:sz="4" w:space="0" w:color="000000"/>
+              <w:right w:val="single" w:sz="4" w:space="0" w:color="000000"/>
+            </w:tcBorders>
+            <w:shd w:val="clear" w:color="auto" w:fill="DEEBF6"/>
+            <w:tcMar>
+              <w:top w:w="0" w:type="dxa"/>
+              <w:left w:w="108" w:type="dxa"/>
+              <w:bottom w:w="0" w:type="dxa"/>
+              <w:right w:w="108" w:type="dxa"/>
+            </w:tcMar>
+            <w:hideMark/>
+          </w:tcPr>
+          <w:p>
+            <w:pPr>
+              <w:spacing w:after="0" w:line="240" w:lineRule="auto"/>
+              <w:jc w:val="center"/>
+              <w:rPr>
+                <w:rFonts w:ascii="Times New Roman" w:eastAsia="Times New Roman" w:hAnsi="Times New Roman" w:cs="Times New Roman"/>
+                <w:kern w:val="0"/>
+                <w:sz w:val="24"/>
+                <w:szCs w:val="24"/>
+                <w14:ligatures w14:val="none"/>
+              </w:rPr>
+            </w:pPr>
+            <w:r>
+              <w:rPr>
+                <w:rFonts w:ascii="Calibri" w:eastAsia="Times New Roman" w:hAnsi="Calibri" w:cs="Calibri"/>
+                <w:b/>
+                <w:bCs/>
+                <w:color w:val="000000"/>
+                <w:kern w:val="0"/>
+                <w14:ligatures w14:val="none"/>
+              </w:rPr>
+              <w:t>SITE:</w:t>
+            </w:r>
+            <w:r>
+              <w:rPr>
+                <w:rFonts w:ascii="Calibri" w:eastAsia="Times New Roman" w:hAnsi="Calibri" w:cs="Calibri"/>
+                <w:color w:val="000000"/>
+                <w:kern w:val="0"/>
+                <w14:ligatures w14:val="none"/>
+              </w:rPr>
+              <w:t xml:space="preserve"> </w:t>
+            </w:r>
+            <w:r>
+              <w:rPr>
+                <w:rFonts w:ascii="Arial" w:eastAsia="Times New Roman" w:hAnsi="Arial" w:cs="Arial"/>
+                <w:color w:val="000000"/>
+                <w:kern w:val="0"/>
+                <w14:ligatures w14:val="none"/>
+              </w:rPr>
+              <w:t>TMPL6</w:t>
+            </w:r>
+          </w:p>
+        </w:tc>
+        <w:tc>
+          <w:tcPr>
+            <w:tcW w:w="0" w:type="auto"/>
+            <w:tcBorders>
+              <w:top w:val="single" w:sz="4" w:space="0" w:color="000000"/>
+              <w:left w:val="single" w:sz="4" w:space="0" w:color="000000"/>
+              <w:bottom w:val="single" w:sz="4" w:space="0" w:color="000000"/>
+              <w:right w:val="single" w:sz="4" w:space="0" w:color="000000"/>
+            </w:tcBorders>
+            <w:shd w:val="clear" w:color="auto" w:fill="DEEBF6"/>
+            <w:tcMar>
+              <w:top w:w="0" w:type="dxa"/>
+              <w:left w:w="108" w:type="dxa"/>
+              <w:bottom w:w="0" w:type="dxa"/>
+              <w:right w:w="108" w:type="dxa"/>
+            </w:tcMar>
+            <w:hideMark/>
+          </w:tcPr>
+          <w:p>
+            <w:pPr>
+              <w:spacing w:after="0" w:line="240" w:lineRule="auto"/>
+              <w:jc w:val="center"/>
+              <w:rPr>
+                <w:rFonts w:ascii="Times New Roman" w:eastAsia="Times New Roman" w:hAnsi="Times New Roman" w:cs="Times New Roman"/>
+                <w:kern w:val="0"/>
+                <w:sz w:val="24"/>
+                <w:szCs w:val="24"/>
+                <w14:ligatures w14:val="none"/>
+              </w:rPr>
+            </w:pPr>
+            <w:r>
+              <w:rPr>
+                <w:rFonts w:ascii="Calibri" w:eastAsia="Times New Roman" w:hAnsi="Calibri" w:cs="Calibri"/>
+                <w:b/>
+                <w:bCs/>
+                <w:color w:val="000000"/>
+                <w:kern w:val="0"/>
+                <w14:ligatures w14:val="none"/>
+              </w:rPr>
+              <w:t>DATE:</w:t>
+            </w:r>
+            <w:r>
+              <w:rPr>
+                <w:rFonts w:ascii="Calibri" w:eastAsia="Times New Roman" w:hAnsi="Calibri" w:cs="Calibri"/>
+                <w:color w:val="000000"/>
+                <w:kern w:val="0"/>
+                <w14:ligatures w14:val="none"/>
+              </w:rPr>
+              <w:t xml:space="preserve"> 29-03-2024</w:t>
+            </w:r>
+          </w:p>
+        </w:tc>
+        <w:tc>
+          <w:tcPr>
+            <w:tcW w:w="0" w:type="auto"/>
+            <w:tcBorders>
+              <w:top w:val="single" w:sz="4" w:space="0" w:color="000000"/>
+              <w:left w:val="single" w:sz="4" w:space="0" w:color="000000"/>
+              <w:bottom w:val="single" w:sz="4" w:space="0" w:color="000000"/>
+              <w:right w:val="single" w:sz="4" w:space="0" w:color="000000"/>
+            </w:tcBorders>
+            <w:shd w:val="clear" w:color="auto" w:fill="DEEBF6"/>
+            <w:tcMar>
+              <w:top w:w="0" w:type="dxa"/>
+              <w:left w:w="108" w:type="dxa"/>
+              <w:bottom w:w="0" w:type="dxa"/>
+              <w:right w:w="108" w:type="dxa"/>
+            </w:tcMar>
+            <w:hideMark/>
+          </w:tcPr>
+          <w:p>
+            <w:pPr>
+              <w:spacing w:after="0" w:line="240" w:lineRule="auto"/>
+              <w:jc w:val="center"/>
+              <w:rPr>
+                <w:rFonts w:ascii="Times New Roman" w:eastAsia="Times New Roman" w:hAnsi="Times New Roman" w:cs="Times New Roman"/>
+                <w:kern w:val="0"/>
+                <w:sz w:val="24"/>
+                <w:szCs w:val="24"/>
+                <w14:ligatures w14:val="none"/>
+              </w:rPr>
+            </w:pPr>
+            <w:r>
+              <w:rPr>
+                <w:rFonts w:ascii="Calibri" w:eastAsia="Times New Roman" w:hAnsi="Calibri" w:cs="Calibri"/>
+                <w:b/>
+                <w:bCs/>
+                <w:color w:val="000000"/>
+                <w:kern w:val="0"/>
+                <w14:ligatures w14:val="none"/>
+              </w:rPr>
+              <w:t>CAM/DROP:</w:t>
+            </w:r>
+            <w:r>
+              <w:rPr>
+                <w:rFonts w:ascii="Calibri" w:eastAsia="Times New Roman" w:hAnsi="Calibri" w:cs="Calibri"/>
+                <w:color w:val="000000"/>
+                <w:kern w:val="0"/>
+                <w14:ligatures w14:val="none"/>
+              </w:rPr>
+              <w:t xml:space="preserve"> C12_D4</w:t>
+            </w:r>
+          </w:p>
+        </w:tc>
+        <w:tc>
+          <w:tcPr>
+            <w:tcW w:w="0" w:type="auto"/>
+            <w:tcBorders>
+              <w:top w:val="single" w:sz="4" w:space="0" w:color="000000"/>
+              <w:left w:val="single" w:sz="4" w:space="0" w:color="000000"/>
+              <w:bottom w:val="single" w:sz="4" w:space="0" w:color="000000"/>
+              <w:right w:val="single" w:sz="4" w:space="0" w:color="000000"/>
+            </w:tcBorders>
+            <w:shd w:val="clear" w:color="auto" w:fill="DEEBF6"/>
+            <w:tcMar>
+              <w:top w:w="0" w:type="dxa"/>
+              <w:left w:w="108" w:type="dxa"/>
+              <w:bottom w:w="0" w:type="dxa"/>
+              <w:right w:w="108" w:type="dxa"/>
+            </w:tcMar>
+            <w:hideMark/>
+          </w:tcPr>
+          <w:p>
+            <w:pPr>
+              <w:spacing w:after="0" w:line="240" w:lineRule="auto"/>
+              <w:jc w:val="center"/>
+              <w:rPr>
+                <w:rFonts w:ascii="Times New Roman" w:eastAsia="Times New Roman" w:hAnsi="Times New Roman" w:cs="Times New Roman"/>
+                <w:kern w:val="0"/>
+                <w:sz w:val="24"/>
+                <w:szCs w:val="24"/>
+                <w14:ligatures w14:val="none"/>
+              </w:rPr>
+            </w:pPr>
+            <w:r>
+              <w:rPr>
+                <w:rFonts w:ascii="Calibri" w:eastAsia="Times New Roman" w:hAnsi="Calibri" w:cs="Calibri"/>
+                <w:b/>
+                <w:bCs/>
+                <w:color w:val="000000"/>
+                <w:kern w:val="0"/>
+                <w:sz w:val="20"/>
+                <w:szCs w:val="20"/>
+                <w14:ligatures w14:val="none"/>
+              </w:rPr>
+              <w:t>#FILES:</w:t>
+            </w:r>
+            <w:r>
+              <w:rPr>
+                <w:rFonts w:ascii="Calibri" w:eastAsia="Times New Roman" w:hAnsi="Calibri" w:cs="Calibri"/>
+                <w:color w:val="000000"/>
+                <w:kern w:val="0"/>
+                <w:sz w:val="20"/>
+                <w:szCs w:val="20"/>
+                <w14:ligatures w14:val="none"/>
+              </w:rPr>
+              <w:t xml:space="preserve"> 2</w:t>
+            </w:r>
+          </w:p>
+        </w:tc>
+      </w:tr>
+      <w:tr>
+        <w:trPr>
+          <w:trHeight w:val="134"/>
+        </w:trPr>
+        <w:tc>
+          <w:tcPr>
+            <w:tcW w:w="0" w:type="auto"/>
+            <w:tcBorders>
+              <w:top w:val="single" w:sz="4" w:space="0" w:color="000000"/>
+              <w:left w:val="single" w:sz="4" w:space="0" w:color="000000"/>
+              <w:bottom w:val="single" w:sz="4" w:space="0" w:color="000000"/>
+              <w:right w:val="single" w:sz="4" w:space="0" w:color="000000"/>
+            </w:tcBorders>
+            <w:shd w:val="clear" w:color="auto" w:fill="DEEBF6"/>
+            <w:tcMar>
+              <w:top w:w="0" w:type="dxa"/>
+              <w:left w:w="108" w:type="dxa"/>
+              <w:bottom w:w="0" w:type="dxa"/>
+              <w:right w:w="108" w:type="dxa"/>
+            </w:tcMar>
+            <w:hideMark/>
+          </w:tcPr>
+          <w:p>
+            <w:pPr>
+              <w:spacing w:after="0" w:line="240" w:lineRule="auto"/>
+              <w:jc w:val="center"/>
+              <w:rPr>
+                <w:rFonts w:ascii="Times New Roman" w:eastAsia="Times New Roman" w:hAnsi="Times New Roman" w:cs="Times New Roman"/>
+                <w:kern w:val="0"/>
+                <w:sz w:val="24"/>
+                <w:szCs w:val="24"/>
+                <w14:ligatures w14:val="none"/>
+              </w:rPr>
+            </w:pPr>
+            <w:r>
+              <w:rPr>
+                <w:rFonts w:ascii="Calibri" w:eastAsia="Times New Roman" w:hAnsi="Calibri" w:cs="Calibri"/>
+                <w:b/>
+                <w:bCs/>
+                <w:color w:val="000000"/>
+                <w:kern w:val="0"/>
+                <w14:ligatures w14:val="none"/>
+              </w:rPr>
+              <w:t>TOTAL TIME</w:t>
+            </w:r>
+            <w:r>
+              <w:rPr>
+                <w:rFonts w:ascii="Calibri" w:eastAsia="Times New Roman" w:hAnsi="Calibri" w:cs="Calibri"/>
+                <w:color w:val="000000"/>
+                <w:kern w:val="0"/>
+                <w14:ligatures w14:val="none"/>
+              </w:rPr>
+              <w:t xml:space="preserve"> EACH FILE</w:t>
+            </w:r>
+          </w:p>
+        </w:tc>
+        <w:tc>
+          <w:tcPr>
+            <w:tcW w:w="0" w:type="auto"/>
+            <w:tcBorders>
+              <w:top w:val="single" w:sz="4" w:space="0" w:color="000000"/>
+              <w:left w:val="single" w:sz="4" w:space="0" w:color="000000"/>
+              <w:bottom w:val="single" w:sz="4" w:space="0" w:color="000000"/>
+              <w:right w:val="single" w:sz="4" w:space="0" w:color="000000"/>
+            </w:tcBorders>
+            <w:shd w:val="clear" w:color="auto" w:fill="DEEBF6"/>
+            <w:tcMar>
+              <w:top w:w="0" w:type="dxa"/>
+              <w:left w:w="108" w:type="dxa"/>
+              <w:bottom w:w="0" w:type="dxa"/>
+              <w:right w:w="108" w:type="dxa"/>
+            </w:tcMar>
+            <w:hideMark/>
+          </w:tcPr>
+          <w:p>
+            <w:pPr>
+              <w:spacing w:after="0" w:line="240" w:lineRule="auto"/>
+              <w:jc w:val="center"/>
+              <w:rPr>
+                <w:rFonts w:ascii="Times New Roman" w:eastAsia="Times New Roman" w:hAnsi="Times New Roman" w:cs="Times New Roman"/>
+                <w:kern w:val="0"/>
+                <w:sz w:val="24"/>
+                <w:szCs w:val="24"/>
+                <w14:ligatures w14:val="none"/>
+              </w:rPr>
+            </w:pPr>
+            <w:r>
+              <w:rPr>
+                <w:rFonts w:ascii="Calibri" w:eastAsia="Times New Roman" w:hAnsi="Calibri" w:cs="Calibri"/>
+                <w:b/>
+                <w:bCs/>
+                <w:color w:val="000000"/>
+                <w:kern w:val="0"/>
+                <w14:ligatures w14:val="none"/>
+              </w:rPr>
+              <w:t xml:space="preserve">F1: </w:t>
+            </w:r>
+            <w:r>
+              <w:rPr>
+                <w:rFonts w:ascii="Calibri" w:eastAsia="Times New Roman" w:hAnsi="Calibri" w:cs="Calibri"/>
+                <w:color w:val="000000"/>
+                <w:kern w:val="0"/>
+                <w14:ligatures w14:val="none"/>
+              </w:rPr>
+              <w:t>00:42:05</w:t>
+            </w:r>
+          </w:p>
+        </w:tc>
+        <w:tc>
+          <w:tcPr>
+            <w:tcW w:w="0" w:type="auto"/>
+            <w:tcBorders>
+              <w:top w:val="single" w:sz="4" w:space="0" w:color="000000"/>
+              <w:left w:val="single" w:sz="4" w:space="0" w:color="000000"/>
+              <w:bottom w:val="single" w:sz="4" w:space="0" w:color="000000"/>
+              <w:right w:val="single" w:sz="4" w:space="0" w:color="000000"/>
+            </w:tcBorders>
+            <w:shd w:val="clear" w:color="auto" w:fill="DEEBF6"/>
+            <w:tcMar>
+              <w:top w:w="0" w:type="dxa"/>
+              <w:left w:w="108" w:type="dxa"/>
+              <w:bottom w:w="0" w:type="dxa"/>
+              <w:right w:w="108" w:type="dxa"/>
+            </w:tcMar>
+            <w:hideMark/>
+          </w:tcPr>
+          <w:p>
+            <w:pPr>
+              <w:spacing w:after="0" w:line="240" w:lineRule="auto"/>
+              <w:jc w:val="center"/>
+              <w:rPr>
+                <w:rFonts w:ascii="Times New Roman" w:eastAsia="Times New Roman" w:hAnsi="Times New Roman" w:cs="Times New Roman"/>
+                <w:kern w:val="0"/>
+                <w:sz w:val="24"/>
+                <w:szCs w:val="24"/>
+                <w14:ligatures w14:val="none"/>
+              </w:rPr>
+            </w:pPr>
+            <w:r>
+              <w:rPr>
+                <w:rFonts w:ascii="Calibri" w:eastAsia="Times New Roman" w:hAnsi="Calibri" w:cs="Calibri"/>
+                <w:b/>
+                <w:bCs/>
+                <w:color w:val="000000"/>
+                <w:kern w:val="0"/>
+                <w14:ligatures w14:val="none"/>
+              </w:rPr>
+              <w:t>F2:</w:t>
+            </w:r>
+            <w:r>
+              <w:rPr>
+                <w:rFonts w:ascii="Calibri" w:eastAsia="Times New Roman" w:hAnsi="Calibri" w:cs="Calibri"/>
+                <w:color w:val="000000"/>
+                <w:kern w:val="0"/>
+                <w14:ligatures w14:val="none"/>
+              </w:rPr>
+              <w:t xml:space="preserve"> 00:41:06</w:t>
+            </w:r>
+          </w:p>
+          <w:p>
+            <w:pPr>
+              <w:spacing w:after="0" w:line="240" w:lineRule="auto"/>
+              <w:rPr>
+                <w:rFonts w:ascii="Times New Roman" w:eastAsia="Times New Roman" w:hAnsi="Times New Roman" w:cs="Times New Roman"/>
+                <w:kern w:val="0"/>
+                <w:sz w:val="24"/>
+                <w:szCs w:val="24"/>
+                <w14:ligatures w14:val="none"/>
+              </w:rPr>
+            </w:pPr>
+          </w:p>
+        </w:tc>
+        <w:tc>
+          <w:tcPr>
+            <w:tcW w:w="0" w:type="auto"/>
+            <w:tcBorders>
+              <w:top w:val="single" w:sz="4" w:space="0" w:color="000000"/>
+              <w:left w:val="single" w:sz="4" w:space="0" w:color="000000"/>
+              <w:bottom w:val="single" w:sz="4" w:space="0" w:color="000000"/>
+              <w:right w:val="single" w:sz="4" w:space="0" w:color="000000"/>
+            </w:tcBorders>
+            <w:shd w:val="clear" w:color="auto" w:fill="DEEBF6"/>
+            <w:tcMar>
+              <w:top w:w="0" w:type="dxa"/>
+              <w:left w:w="108" w:type="dxa"/>
+              <w:bottom w:w="0" w:type="dxa"/>
+              <w:right w:w="108" w:type="dxa"/>
+            </w:tcMar>
+            <w:hideMark/>
+          </w:tcPr>
+          <w:p>
+            <w:pPr>
+              <w:spacing w:after="0" w:line="240" w:lineRule="auto"/>
+              <w:rPr>
+                <w:rFonts w:ascii="Times New Roman" w:eastAsia="Times New Roman" w:hAnsi="Times New Roman" w:cs="Times New Roman"/>
+                <w:kern w:val="0"/>
+                <w:sz w:val="24"/>
+                <w:szCs w:val="24"/>
+                <w14:ligatures w14:val="none"/>
+              </w:rPr>
+            </w:pPr>
           </w:p>
         </w:tc>
       </w:tr>
@@ -25226,6 +26761,7 @@
           <w:p>
             <w:pPr>
               <w:spacing w:after="0" w:line="240" w:lineRule="auto"/>
+              <w:jc w:val="center"/>
               <w:rPr>
                 <w:rFonts w:ascii="Times New Roman" w:eastAsia="Times New Roman" w:hAnsi="Times New Roman" w:cs="Times New Roman"/>
                 <w:kern w:val="0"/>
@@ -25277,6 +26813,7 @@
           <w:p>
             <w:pPr>
               <w:spacing w:after="0" w:line="240" w:lineRule="auto"/>
+              <w:jc w:val="center"/>
               <w:rPr>
                 <w:rFonts w:ascii="Times New Roman" w:eastAsia="Times New Roman" w:hAnsi="Times New Roman" w:cs="Times New Roman"/>
                 <w:kern w:val="0"/>
@@ -25294,16 +26831,18 @@
                 <w:kern w:val="0"/>
                 <w14:ligatures w14:val="none"/>
               </w:rPr>
-              <w:t>TIME START:</w:t>
-            </w:r>
-            <w:r>
-              <w:rPr>
-                <w:rFonts w:ascii="Calibri" w:eastAsia="Times New Roman" w:hAnsi="Calibri" w:cs="Calibri"/>
-                <w:color w:val="000000"/>
-                <w:kern w:val="0"/>
-                <w14:ligatures w14:val="none"/>
-              </w:rPr>
-              <w:t> </w:t>
+              <w:t xml:space="preserve">TIME START: </w:t>
+            </w:r>
+            <w:r>
+              <w:rPr>
+                <w:rFonts w:ascii="Calibri" w:eastAsia="Times New Roman" w:hAnsi="Calibri" w:cs="Calibri"/>
+                <w:b/>
+                <w:bCs/>
+                <w:color w:val="000000"/>
+                <w:kern w:val="0"/>
+                <w14:ligatures w14:val="none"/>
+              </w:rPr>
+              <w:t>10:30</w:t>
             </w:r>
           </w:p>
         </w:tc>
@@ -25328,6 +26867,7 @@
           <w:p>
             <w:pPr>
               <w:spacing w:after="0" w:line="240" w:lineRule="auto"/>
+              <w:jc w:val="center"/>
               <w:rPr>
                 <w:rFonts w:ascii="Times New Roman" w:eastAsia="Times New Roman" w:hAnsi="Times New Roman" w:cs="Times New Roman"/>
                 <w:kern w:val="0"/>
@@ -25354,7 +26894,16 @@
                 <w:kern w:val="0"/>
                 <w14:ligatures w14:val="none"/>
               </w:rPr>
-              <w:t xml:space="preserve"> 1</w:t>
+              <w:t>  F2 0:11:</w:t>
+            </w:r>
+            <w:r>
+              <w:rPr>
+                <w:rFonts w:ascii="Calibri" w:eastAsia="Times New Roman" w:hAnsi="Calibri" w:cs="Calibri"/>
+                <w:color w:val="000000"/>
+                <w:kern w:val="0"/>
+                <w14:ligatures w14:val="none"/>
+              </w:rPr>
+              <w:t>30</w:t>
             </w:r>
           </w:p>
         </w:tc>
@@ -25412,6 +26961,7 @@
           <w:p>
             <w:pPr>
               <w:spacing w:after="0" w:line="240" w:lineRule="auto"/>
+              <w:jc w:val="center"/>
               <w:rPr>
                 <w:rFonts w:ascii="Times New Roman" w:eastAsia="Times New Roman" w:hAnsi="Times New Roman" w:cs="Times New Roman"/>
                 <w:kern w:val="0"/>
@@ -25438,7 +26988,17 @@
                 <w:kern w:val="0"/>
                 <w14:ligatures w14:val="none"/>
               </w:rPr>
-              <w:t> </w:t>
+              <w:t xml:space="preserve"> </w:t>
+            </w:r>
+            <w:r>
+              <w:rPr>
+                <w:rFonts w:ascii="Calibri" w:eastAsia="Times New Roman" w:hAnsi="Calibri" w:cs="Calibri"/>
+                <w:color w:val="000000"/>
+                <w:kern w:val="0"/>
+                <w14:ligatures w14:val="none"/>
+              </w:rPr>
+              <w:br/>
+              <w:t>(8 lines)</w:t>
             </w:r>
           </w:p>
         </w:tc>
@@ -25463,6 +27023,7 @@
           <w:p>
             <w:pPr>
               <w:spacing w:after="0" w:line="240" w:lineRule="auto"/>
+              <w:jc w:val="center"/>
               <w:rPr>
                 <w:rFonts w:ascii="Times New Roman" w:eastAsia="Times New Roman" w:hAnsi="Times New Roman" w:cs="Times New Roman"/>
                 <w:kern w:val="0"/>
@@ -25480,16 +27041,16 @@
                 <w:kern w:val="0"/>
                 <w14:ligatures w14:val="none"/>
               </w:rPr>
-              <w:t>VEGETATION:</w:t>
-            </w:r>
-            <w:r>
-              <w:rPr>
-                <w:rFonts w:ascii="Calibri" w:eastAsia="Times New Roman" w:hAnsi="Calibri" w:cs="Calibri"/>
-                <w:color w:val="000000"/>
-                <w:kern w:val="0"/>
-                <w14:ligatures w14:val="none"/>
-              </w:rPr>
-              <w:t> </w:t>
+              <w:t>VEGITATION:</w:t>
+            </w:r>
+            <w:r>
+              <w:rPr>
+                <w:rFonts w:ascii="Calibri" w:eastAsia="Times New Roman" w:hAnsi="Calibri" w:cs="Calibri"/>
+                <w:color w:val="000000"/>
+                <w:kern w:val="0"/>
+                <w14:ligatures w14:val="none"/>
+              </w:rPr>
+              <w:t xml:space="preserve"> 90 %</w:t>
             </w:r>
           </w:p>
         </w:tc>
@@ -25514,6 +27075,7 @@
           <w:p>
             <w:pPr>
               <w:spacing w:after="0" w:line="240" w:lineRule="auto"/>
+              <w:jc w:val="center"/>
               <w:rPr>
                 <w:rFonts w:ascii="Times New Roman" w:eastAsia="Times New Roman" w:hAnsi="Times New Roman" w:cs="Times New Roman"/>
                 <w:kern w:val="0"/>
@@ -25531,16 +27093,43 @@
                 <w:kern w:val="0"/>
                 <w14:ligatures w14:val="none"/>
               </w:rPr>
-              <w:t>NAME/ DATE ANALYZED:</w:t>
-            </w:r>
-            <w:r>
-              <w:rPr>
-                <w:rFonts w:ascii="Calibri" w:eastAsia="Times New Roman" w:hAnsi="Calibri" w:cs="Calibri"/>
-                <w:color w:val="000000"/>
-                <w:kern w:val="0"/>
-                <w14:ligatures w14:val="none"/>
-              </w:rPr>
-              <w:t> </w:t>
+              <w:t>DATE ANALYZED:</w:t>
+            </w:r>
+            <w:r>
+              <w:rPr>
+                <w:rFonts w:ascii="Calibri" w:eastAsia="Times New Roman" w:hAnsi="Calibri" w:cs="Calibri"/>
+                <w:color w:val="000000"/>
+                <w:kern w:val="0"/>
+                <w14:ligatures w14:val="none"/>
+              </w:rPr>
+              <w:t xml:space="preserve"> 31 - 5 </w:t>
+            </w:r>
+            <w:r>
+              <w:rPr>
+                <w:rFonts w:ascii="Calibri" w:eastAsia="Times New Roman" w:hAnsi="Calibri" w:cs="Calibri"/>
+                <w:color w:val="000000"/>
+                <w:kern w:val="0"/>
+                <w14:ligatures w14:val="none"/>
+              </w:rPr>
+              <w:t>–</w:t>
+            </w:r>
+            <w:r>
+              <w:rPr>
+                <w:rFonts w:ascii="Calibri" w:eastAsia="Times New Roman" w:hAnsi="Calibri" w:cs="Calibri"/>
+                <w:color w:val="000000"/>
+                <w:kern w:val="0"/>
+                <w14:ligatures w14:val="none"/>
+              </w:rPr>
+              <w:t xml:space="preserve"> 2024</w:t>
+            </w:r>
+            <w:r>
+              <w:rPr>
+                <w:rFonts w:ascii="Calibri" w:eastAsia="Times New Roman" w:hAnsi="Calibri" w:cs="Calibri"/>
+                <w:color w:val="000000"/>
+                <w:kern w:val="0"/>
+                <w14:ligatures w14:val="none"/>
+              </w:rPr>
+              <w:t xml:space="preserve"> F</w:t>
             </w:r>
           </w:p>
         </w:tc>
@@ -25565,6 +27154,7 @@
           <w:p>
             <w:pPr>
               <w:spacing w:after="0" w:line="240" w:lineRule="auto"/>
+              <w:jc w:val="center"/>
               <w:rPr>
                 <w:rFonts w:ascii="Times New Roman" w:eastAsia="Times New Roman" w:hAnsi="Times New Roman" w:cs="Times New Roman"/>
                 <w:kern w:val="0"/>
@@ -25597,6 +27187,9 @@
         </w:tc>
       </w:tr>
       <w:tr>
+        <w:trPr>
+          <w:trHeight w:val="220"/>
+        </w:trPr>
         <w:tc>
           <w:tcPr>
             <w:tcW w:w="0" w:type="auto"/>
@@ -25619,142 +27212,456 @@
             <w:pPr>
               <w:spacing w:after="0" w:line="240" w:lineRule="auto"/>
               <w:rPr>
-                <w:rFonts w:ascii="Times New Roman" w:eastAsia="Times New Roman" w:hAnsi="Times New Roman" w:cs="Times New Roman"/>
-                <w:kern w:val="0"/>
-                <w:sz w:val="24"/>
-                <w:szCs w:val="24"/>
-                <w14:ligatures w14:val="none"/>
-              </w:rPr>
-            </w:pPr>
-            <w:r>
-              <w:rPr>
-                <w:rFonts w:ascii="Calibri" w:eastAsia="Times New Roman" w:hAnsi="Calibri" w:cs="Calibri"/>
-                <w:b/>
-                <w:bCs/>
-                <w:color w:val="000000"/>
-                <w:kern w:val="0"/>
-                <w14:ligatures w14:val="none"/>
-              </w:rPr>
-              <w:t>FISH FOUND:</w:t>
-            </w:r>
-            <w:r>
-              <w:rPr>
-                <w:rFonts w:ascii="Calibri" w:eastAsia="Times New Roman" w:hAnsi="Calibri" w:cs="Calibri"/>
-                <w:color w:val="000000"/>
-                <w:kern w:val="0"/>
-                <w14:ligatures w14:val="none"/>
-              </w:rPr>
-              <w:t xml:space="preserve"> RECORD MAXN AND T1 FOR EACH SPECIES</w:t>
-            </w:r>
-          </w:p>
-          <w:p>
-            <w:pPr>
-              <w:spacing w:after="240" w:line="240" w:lineRule="auto"/>
-              <w:rPr>
-                <w:rFonts w:ascii="Times New Roman" w:eastAsia="Times New Roman" w:hAnsi="Times New Roman" w:cs="Times New Roman"/>
-                <w:kern w:val="0"/>
-                <w:sz w:val="24"/>
-                <w:szCs w:val="24"/>
-                <w14:ligatures w14:val="none"/>
-              </w:rPr>
-            </w:pPr>
-            <w:r>
-              <w:rPr>
-                <w:rFonts w:ascii="Times New Roman" w:eastAsia="Times New Roman" w:hAnsi="Times New Roman" w:cs="Times New Roman"/>
-                <w:kern w:val="0"/>
-                <w:sz w:val="24"/>
-                <w:szCs w:val="24"/>
-                <w14:ligatures w14:val="none"/>
-              </w:rPr>
-              <w:br/>
-            </w:r>
-            <w:r>
-              <w:rPr>
-                <w:rFonts w:ascii="Times New Roman" w:eastAsia="Times New Roman" w:hAnsi="Times New Roman" w:cs="Times New Roman"/>
-                <w:kern w:val="0"/>
-                <w:sz w:val="24"/>
-                <w:szCs w:val="24"/>
-                <w14:ligatures w14:val="none"/>
-              </w:rPr>
-              <w:br/>
-            </w:r>
-            <w:r>
-              <w:rPr>
-                <w:rFonts w:ascii="Times New Roman" w:eastAsia="Times New Roman" w:hAnsi="Times New Roman" w:cs="Times New Roman"/>
-                <w:kern w:val="0"/>
-                <w:sz w:val="24"/>
-                <w:szCs w:val="24"/>
-                <w14:ligatures w14:val="none"/>
-              </w:rPr>
-              <w:br/>
-            </w:r>
-            <w:r>
-              <w:rPr>
-                <w:rFonts w:ascii="Times New Roman" w:eastAsia="Times New Roman" w:hAnsi="Times New Roman" w:cs="Times New Roman"/>
-                <w:kern w:val="0"/>
-                <w:sz w:val="24"/>
-                <w:szCs w:val="24"/>
-                <w14:ligatures w14:val="none"/>
-              </w:rPr>
-              <w:br/>
-            </w:r>
-            <w:r>
-              <w:rPr>
-                <w:rFonts w:ascii="Times New Roman" w:eastAsia="Times New Roman" w:hAnsi="Times New Roman" w:cs="Times New Roman"/>
-                <w:kern w:val="0"/>
-                <w:sz w:val="24"/>
-                <w:szCs w:val="24"/>
-                <w14:ligatures w14:val="none"/>
-              </w:rPr>
-              <w:br/>
-            </w:r>
-            <w:r>
-              <w:rPr>
-                <w:rFonts w:ascii="Times New Roman" w:eastAsia="Times New Roman" w:hAnsi="Times New Roman" w:cs="Times New Roman"/>
-                <w:kern w:val="0"/>
-                <w:sz w:val="24"/>
-                <w:szCs w:val="24"/>
-                <w14:ligatures w14:val="none"/>
-              </w:rPr>
-              <w:br/>
-            </w:r>
-            <w:r>
-              <w:rPr>
-                <w:rFonts w:ascii="Times New Roman" w:eastAsia="Times New Roman" w:hAnsi="Times New Roman" w:cs="Times New Roman"/>
-                <w:kern w:val="0"/>
-                <w:sz w:val="24"/>
-                <w:szCs w:val="24"/>
-                <w14:ligatures w14:val="none"/>
-              </w:rPr>
-              <w:br/>
-            </w:r>
-            <w:r>
-              <w:rPr>
-                <w:rFonts w:ascii="Times New Roman" w:eastAsia="Times New Roman" w:hAnsi="Times New Roman" w:cs="Times New Roman"/>
-                <w:kern w:val="0"/>
-                <w:sz w:val="24"/>
-                <w:szCs w:val="24"/>
-                <w14:ligatures w14:val="none"/>
-              </w:rPr>
-              <w:br/>
-            </w:r>
-            <w:r>
-              <w:rPr>
-                <w:rFonts w:ascii="Times New Roman" w:eastAsia="Times New Roman" w:hAnsi="Times New Roman" w:cs="Times New Roman"/>
-                <w:kern w:val="0"/>
-                <w:sz w:val="24"/>
-                <w:szCs w:val="24"/>
-                <w14:ligatures w14:val="none"/>
-              </w:rPr>
-              <w:br/>
+                <w:rFonts w:ascii="Calibri" w:eastAsia="Times New Roman" w:hAnsi="Calibri" w:cs="Calibri"/>
+                <w:color w:val="000000"/>
+                <w:kern w:val="0"/>
+                <w:highlight w:val="green"/>
+                <w14:ligatures w14:val="none"/>
+              </w:rPr>
+            </w:pPr>
+            <w:r>
+              <w:rPr>
+                <w:rFonts w:ascii="Calibri" w:eastAsia="Times New Roman" w:hAnsi="Calibri" w:cs="Calibri"/>
+                <w:color w:val="000000"/>
+                <w:kern w:val="0"/>
+                <w:highlight w:val="green"/>
+                <w14:ligatures w14:val="none"/>
+              </w:rPr>
+              <w:t>PIPEFISH</w:t>
+            </w:r>
+          </w:p>
+          <w:p>
+            <w:pPr>
+              <w:pStyle w:val="ListParagraph"/>
+              <w:numPr>
+                <w:ilvl w:val="0"/>
+                <w:numId w:val="36"/>
+              </w:numPr>
+              <w:spacing w:after="0" w:line="240" w:lineRule="auto"/>
+              <w:rPr>
+                <w:rFonts w:ascii="Times New Roman" w:eastAsia="Times New Roman" w:hAnsi="Times New Roman" w:cs="Times New Roman"/>
+                <w:kern w:val="0"/>
+                <w:sz w:val="24"/>
+                <w:szCs w:val="24"/>
+                <w:highlight w:val="green"/>
+                <w14:ligatures w14:val="none"/>
+              </w:rPr>
+            </w:pPr>
+            <w:r>
+              <w:rPr>
+                <w:rFonts w:ascii="Times New Roman" w:eastAsia="Times New Roman" w:hAnsi="Times New Roman" w:cs="Times New Roman"/>
+                <w:kern w:val="0"/>
+                <w:sz w:val="24"/>
+                <w:szCs w:val="24"/>
+                <w:highlight w:val="green"/>
+                <w14:ligatures w14:val="none"/>
+              </w:rPr>
+              <w:t>1 19:15</w:t>
+            </w:r>
+          </w:p>
+          <w:p>
+            <w:pPr>
+              <w:pStyle w:val="ListParagraph"/>
+              <w:numPr>
+                <w:ilvl w:val="0"/>
+                <w:numId w:val="36"/>
+              </w:numPr>
+              <w:spacing w:after="0" w:line="240" w:lineRule="auto"/>
+              <w:rPr>
+                <w:rFonts w:ascii="Times New Roman" w:eastAsia="Times New Roman" w:hAnsi="Times New Roman" w:cs="Times New Roman"/>
+                <w:kern w:val="0"/>
+                <w:sz w:val="24"/>
+                <w:szCs w:val="24"/>
+                <w:highlight w:val="green"/>
+                <w14:ligatures w14:val="none"/>
+              </w:rPr>
+            </w:pPr>
+            <w:r>
+              <w:rPr>
+                <w:rFonts w:ascii="Times New Roman" w:eastAsia="Times New Roman" w:hAnsi="Times New Roman" w:cs="Times New Roman"/>
+                <w:kern w:val="0"/>
+                <w:sz w:val="24"/>
+                <w:szCs w:val="24"/>
+                <w:highlight w:val="green"/>
+                <w14:ligatures w14:val="none"/>
+              </w:rPr>
+              <w:t>2 29:23</w:t>
+            </w:r>
+          </w:p>
+          <w:p>
+            <w:pPr>
+              <w:spacing w:after="0" w:line="240" w:lineRule="auto"/>
+              <w:rPr>
+                <w:rFonts w:ascii="Times New Roman" w:eastAsia="Times New Roman" w:hAnsi="Times New Roman" w:cs="Times New Roman"/>
+                <w:kern w:val="0"/>
+                <w:sz w:val="24"/>
+                <w:szCs w:val="24"/>
+                <w:highlight w:val="green"/>
+                <w14:ligatures w14:val="none"/>
+              </w:rPr>
+            </w:pPr>
+          </w:p>
+          <w:p>
+            <w:pPr>
+              <w:spacing w:after="0" w:line="240" w:lineRule="auto"/>
+              <w:rPr>
+                <w:rFonts w:ascii="Times New Roman" w:eastAsia="Times New Roman" w:hAnsi="Times New Roman" w:cs="Times New Roman"/>
+                <w:kern w:val="0"/>
+                <w:sz w:val="24"/>
+                <w:szCs w:val="24"/>
+                <w:highlight w:val="green"/>
+                <w14:ligatures w14:val="none"/>
+              </w:rPr>
+            </w:pPr>
+            <w:r>
+              <w:rPr>
+                <w:rFonts w:ascii="Times New Roman" w:eastAsia="Times New Roman" w:hAnsi="Times New Roman" w:cs="Times New Roman"/>
+                <w:kern w:val="0"/>
+                <w:sz w:val="24"/>
+                <w:szCs w:val="24"/>
+                <w:highlight w:val="green"/>
+                <w14:ligatures w14:val="none"/>
+              </w:rPr>
+              <w:t>GUPPYA</w:t>
+            </w:r>
+          </w:p>
+          <w:p>
+            <w:pPr>
+              <w:pStyle w:val="ListParagraph"/>
+              <w:numPr>
+                <w:ilvl w:val="0"/>
+                <w:numId w:val="37"/>
+              </w:numPr>
+              <w:spacing w:after="0" w:line="240" w:lineRule="auto"/>
+              <w:rPr>
+                <w:rFonts w:ascii="Times New Roman" w:eastAsia="Times New Roman" w:hAnsi="Times New Roman" w:cs="Times New Roman"/>
+                <w:kern w:val="0"/>
+                <w:sz w:val="24"/>
+                <w:szCs w:val="24"/>
+                <w:highlight w:val="green"/>
+                <w14:ligatures w14:val="none"/>
+              </w:rPr>
+            </w:pPr>
+            <w:r>
+              <w:rPr>
+                <w:rFonts w:ascii="Times New Roman" w:eastAsia="Times New Roman" w:hAnsi="Times New Roman" w:cs="Times New Roman"/>
+                <w:kern w:val="0"/>
+                <w:sz w:val="24"/>
+                <w:szCs w:val="24"/>
+                <w:highlight w:val="green"/>
+                <w14:ligatures w14:val="none"/>
+              </w:rPr>
+              <w:t>6 36:17</w:t>
+            </w:r>
+          </w:p>
+          <w:p>
+            <w:pPr>
+              <w:pStyle w:val="ListParagraph"/>
+              <w:numPr>
+                <w:ilvl w:val="0"/>
+                <w:numId w:val="37"/>
+              </w:numPr>
+              <w:spacing w:after="0" w:line="240" w:lineRule="auto"/>
+              <w:rPr>
+                <w:rFonts w:ascii="Times New Roman" w:eastAsia="Times New Roman" w:hAnsi="Times New Roman" w:cs="Times New Roman"/>
+                <w:kern w:val="0"/>
+                <w:sz w:val="24"/>
+                <w:szCs w:val="24"/>
+                <w:highlight w:val="green"/>
+                <w14:ligatures w14:val="none"/>
+              </w:rPr>
+            </w:pPr>
+            <w:r>
+              <w:rPr>
+                <w:rFonts w:ascii="Times New Roman" w:eastAsia="Times New Roman" w:hAnsi="Times New Roman" w:cs="Times New Roman"/>
+                <w:kern w:val="0"/>
+                <w:sz w:val="24"/>
+                <w:szCs w:val="24"/>
+                <w:highlight w:val="green"/>
+                <w14:ligatures w14:val="none"/>
+              </w:rPr>
+              <w:t>10 26:37 (F2)</w:t>
+            </w:r>
+          </w:p>
+          <w:p>
+            <w:pPr>
+              <w:spacing w:after="0" w:line="240" w:lineRule="auto"/>
+              <w:rPr>
+                <w:rFonts w:ascii="Times New Roman" w:eastAsia="Times New Roman" w:hAnsi="Times New Roman" w:cs="Times New Roman"/>
+                <w:kern w:val="0"/>
+                <w:sz w:val="24"/>
+                <w:szCs w:val="24"/>
+                <w14:ligatures w14:val="none"/>
+              </w:rPr>
+            </w:pPr>
+          </w:p>
+          <w:p>
+            <w:pPr>
+              <w:spacing w:after="0" w:line="240" w:lineRule="auto"/>
+              <w:rPr>
+                <w:rFonts w:ascii="Times New Roman" w:eastAsia="Times New Roman" w:hAnsi="Times New Roman" w:cs="Times New Roman"/>
+                <w:kern w:val="0"/>
+                <w:sz w:val="24"/>
+                <w:szCs w:val="24"/>
+                <w:highlight w:val="yellow"/>
+                <w14:ligatures w14:val="none"/>
+              </w:rPr>
+            </w:pPr>
+            <w:r>
+              <w:rPr>
+                <w:rFonts w:ascii="Times New Roman" w:eastAsia="Times New Roman" w:hAnsi="Times New Roman" w:cs="Times New Roman"/>
+                <w:kern w:val="0"/>
+                <w:sz w:val="24"/>
+                <w:szCs w:val="24"/>
+                <w:highlight w:val="yellow"/>
+                <w14:ligatures w14:val="none"/>
+              </w:rPr>
+              <w:t>CRAB ALL MUD</w:t>
+            </w:r>
+          </w:p>
+          <w:p>
+            <w:pPr>
+              <w:pStyle w:val="ListParagraph"/>
+              <w:numPr>
+                <w:ilvl w:val="0"/>
+                <w:numId w:val="38"/>
+              </w:numPr>
+              <w:spacing w:after="0" w:line="240" w:lineRule="auto"/>
+              <w:rPr>
+                <w:rFonts w:ascii="Times New Roman" w:eastAsia="Times New Roman" w:hAnsi="Times New Roman" w:cs="Times New Roman"/>
+                <w:kern w:val="0"/>
+                <w:sz w:val="24"/>
+                <w:szCs w:val="24"/>
+                <w:highlight w:val="yellow"/>
+                <w14:ligatures w14:val="none"/>
+              </w:rPr>
+            </w:pPr>
+            <w:r>
+              <w:rPr>
+                <w:rFonts w:ascii="Times New Roman" w:eastAsia="Times New Roman" w:hAnsi="Times New Roman" w:cs="Times New Roman"/>
+                <w:kern w:val="0"/>
+                <w:sz w:val="24"/>
+                <w:szCs w:val="24"/>
+                <w:highlight w:val="yellow"/>
+                <w14:ligatures w14:val="none"/>
+              </w:rPr>
+              <w:t>37:21</w:t>
+            </w:r>
+          </w:p>
+          <w:p>
+            <w:pPr>
+              <w:pStyle w:val="ListParagraph"/>
+              <w:numPr>
+                <w:ilvl w:val="0"/>
+                <w:numId w:val="38"/>
+              </w:numPr>
+              <w:spacing w:after="0" w:line="240" w:lineRule="auto"/>
+              <w:rPr>
+                <w:rFonts w:ascii="Times New Roman" w:eastAsia="Times New Roman" w:hAnsi="Times New Roman" w:cs="Times New Roman"/>
+                <w:kern w:val="0"/>
+                <w:sz w:val="24"/>
+                <w:szCs w:val="24"/>
+                <w:highlight w:val="yellow"/>
+                <w14:ligatures w14:val="none"/>
+              </w:rPr>
+            </w:pPr>
+            <w:r>
+              <w:rPr>
+                <w:rFonts w:ascii="Times New Roman" w:eastAsia="Times New Roman" w:hAnsi="Times New Roman" w:cs="Times New Roman"/>
+                <w:kern w:val="0"/>
+                <w:sz w:val="24"/>
+                <w:szCs w:val="24"/>
+                <w:highlight w:val="yellow"/>
+                <w14:ligatures w14:val="none"/>
+              </w:rPr>
+              <w:t>01:42 (F2)</w:t>
+            </w:r>
+          </w:p>
+          <w:p>
+            <w:pPr>
+              <w:pStyle w:val="ListParagraph"/>
+              <w:numPr>
+                <w:ilvl w:val="0"/>
+                <w:numId w:val="38"/>
+              </w:numPr>
+              <w:spacing w:after="0" w:line="240" w:lineRule="auto"/>
+              <w:rPr>
+                <w:rFonts w:ascii="Times New Roman" w:eastAsia="Times New Roman" w:hAnsi="Times New Roman" w:cs="Times New Roman"/>
+                <w:kern w:val="0"/>
+                <w:sz w:val="24"/>
+                <w:szCs w:val="24"/>
+                <w:highlight w:val="yellow"/>
+                <w14:ligatures w14:val="none"/>
+              </w:rPr>
+            </w:pPr>
+            <w:r>
+              <w:rPr>
+                <w:rFonts w:ascii="Times New Roman" w:eastAsia="Times New Roman" w:hAnsi="Times New Roman" w:cs="Times New Roman"/>
+                <w:kern w:val="0"/>
+                <w:sz w:val="24"/>
+                <w:szCs w:val="24"/>
+                <w:highlight w:val="yellow"/>
+                <w14:ligatures w14:val="none"/>
+              </w:rPr>
+              <w:t>15:06 (F2)</w:t>
+            </w:r>
+          </w:p>
+          <w:p>
+            <w:pPr>
+              <w:pStyle w:val="ListParagraph"/>
+              <w:numPr>
+                <w:ilvl w:val="0"/>
+                <w:numId w:val="38"/>
+              </w:numPr>
+              <w:spacing w:after="0" w:line="240" w:lineRule="auto"/>
+              <w:rPr>
+                <w:rFonts w:ascii="Times New Roman" w:eastAsia="Times New Roman" w:hAnsi="Times New Roman" w:cs="Times New Roman"/>
+                <w:kern w:val="0"/>
+                <w:sz w:val="24"/>
+                <w:szCs w:val="24"/>
+                <w:highlight w:val="yellow"/>
+                <w14:ligatures w14:val="none"/>
+              </w:rPr>
+            </w:pPr>
+          </w:p>
+          <w:p>
+            <w:pPr>
+              <w:spacing w:after="0" w:line="240" w:lineRule="auto"/>
+              <w:rPr>
+                <w:rFonts w:ascii="Times New Roman" w:eastAsia="Times New Roman" w:hAnsi="Times New Roman" w:cs="Times New Roman"/>
+                <w:kern w:val="0"/>
+                <w:sz w:val="24"/>
+                <w:szCs w:val="24"/>
+                <w14:ligatures w14:val="none"/>
+              </w:rPr>
+            </w:pPr>
+          </w:p>
+          <w:p>
+            <w:pPr>
+              <w:spacing w:after="0" w:line="240" w:lineRule="auto"/>
+              <w:rPr>
+                <w:rFonts w:ascii="Times New Roman" w:eastAsia="Times New Roman" w:hAnsi="Times New Roman" w:cs="Times New Roman"/>
+                <w:kern w:val="0"/>
+                <w:sz w:val="24"/>
+                <w:szCs w:val="24"/>
+                <w:highlight w:val="green"/>
+                <w14:ligatures w14:val="none"/>
+              </w:rPr>
+            </w:pPr>
+            <w:r>
+              <w:rPr>
+                <w:rFonts w:ascii="Times New Roman" w:eastAsia="Times New Roman" w:hAnsi="Times New Roman" w:cs="Times New Roman"/>
+                <w:kern w:val="0"/>
+                <w:sz w:val="24"/>
+                <w:szCs w:val="24"/>
+                <w:highlight w:val="green"/>
+                <w14:ligatures w14:val="none"/>
+              </w:rPr>
+              <w:t>BLOWFISH</w:t>
+            </w:r>
+          </w:p>
+          <w:p>
+            <w:pPr>
+              <w:pStyle w:val="ListParagraph"/>
+              <w:numPr>
+                <w:ilvl w:val="0"/>
+                <w:numId w:val="39"/>
+              </w:numPr>
+              <w:spacing w:after="0" w:line="240" w:lineRule="auto"/>
+              <w:rPr>
+                <w:rFonts w:ascii="Times New Roman" w:eastAsia="Times New Roman" w:hAnsi="Times New Roman" w:cs="Times New Roman"/>
+                <w:kern w:val="0"/>
+                <w:sz w:val="24"/>
+                <w:szCs w:val="24"/>
+                <w:highlight w:val="green"/>
+                <w14:ligatures w14:val="none"/>
+              </w:rPr>
+            </w:pPr>
+            <w:r>
+              <w:rPr>
+                <w:rFonts w:ascii="Times New Roman" w:eastAsia="Times New Roman" w:hAnsi="Times New Roman" w:cs="Times New Roman"/>
+                <w:kern w:val="0"/>
+                <w:sz w:val="24"/>
+                <w:szCs w:val="24"/>
+                <w:highlight w:val="green"/>
+                <w14:ligatures w14:val="none"/>
+              </w:rPr>
+              <w:t>06:40 (F2)</w:t>
+            </w:r>
+          </w:p>
+          <w:p>
+            <w:pPr>
+              <w:pStyle w:val="ListParagraph"/>
+              <w:spacing w:after="0" w:line="240" w:lineRule="auto"/>
+              <w:rPr>
+                <w:rFonts w:ascii="Times New Roman" w:eastAsia="Times New Roman" w:hAnsi="Times New Roman" w:cs="Times New Roman"/>
+                <w:kern w:val="0"/>
+                <w:sz w:val="24"/>
+                <w:szCs w:val="24"/>
+                <w:highlight w:val="green"/>
+                <w14:ligatures w14:val="none"/>
+              </w:rPr>
+            </w:pPr>
+          </w:p>
+          <w:p>
+            <w:pPr>
+              <w:spacing w:after="0" w:line="240" w:lineRule="auto"/>
+              <w:rPr>
+                <w:rFonts w:ascii="Times New Roman" w:eastAsia="Times New Roman" w:hAnsi="Times New Roman" w:cs="Times New Roman"/>
+                <w:kern w:val="0"/>
+                <w:sz w:val="24"/>
+                <w:szCs w:val="24"/>
+                <w:highlight w:val="green"/>
+                <w14:ligatures w14:val="none"/>
+              </w:rPr>
+            </w:pPr>
+            <w:r>
+              <w:rPr>
+                <w:rFonts w:ascii="Times New Roman" w:eastAsia="Times New Roman" w:hAnsi="Times New Roman" w:cs="Times New Roman"/>
+                <w:kern w:val="0"/>
+                <w:sz w:val="24"/>
+                <w:szCs w:val="24"/>
+                <w:highlight w:val="green"/>
+                <w14:ligatures w14:val="none"/>
+              </w:rPr>
+              <w:t>DOTDASH</w:t>
+            </w:r>
+          </w:p>
+          <w:p>
+            <w:pPr>
+              <w:pStyle w:val="ListParagraph"/>
+              <w:numPr>
+                <w:ilvl w:val="0"/>
+                <w:numId w:val="39"/>
+              </w:numPr>
+              <w:spacing w:after="0" w:line="240" w:lineRule="auto"/>
+              <w:rPr>
+                <w:rFonts w:ascii="Times New Roman" w:eastAsia="Times New Roman" w:hAnsi="Times New Roman" w:cs="Times New Roman"/>
+                <w:kern w:val="0"/>
+                <w:sz w:val="24"/>
+                <w:szCs w:val="24"/>
+                <w14:ligatures w14:val="none"/>
+              </w:rPr>
+            </w:pPr>
+            <w:r>
+              <w:rPr>
+                <w:rFonts w:ascii="Times New Roman" w:eastAsia="Times New Roman" w:hAnsi="Times New Roman" w:cs="Times New Roman"/>
+                <w:kern w:val="0"/>
+                <w:sz w:val="24"/>
+                <w:szCs w:val="24"/>
+                <w:highlight w:val="green"/>
+                <w14:ligatures w14:val="none"/>
+              </w:rPr>
+              <w:t>1 18:31 (F2)</w:t>
             </w:r>
           </w:p>
         </w:tc>
       </w:tr>
     </w:tbl>
-    <w:p/>
-    <w:p/>
-    <w:p/>
+    <w:p>
+      <w:bookmarkStart w:id="0" w:name="_GoBack"/>
+      <w:bookmarkEnd w:id="0"/>
+    </w:p>
     <w:sectPr>
       <w:pgSz w:w="12240" w:h="15840"/>
       <w:pgMar w:top="1440" w:right="1440" w:bottom="1440" w:left="1440" w:header="720" w:footer="720" w:gutter="0"/>
@@ -26513,6 +28420,232 @@
     </w:lvl>
   </w:abstractNum>
   <w:abstractNum w:abstractNumId="5" w15:restartNumberingAfterBreak="0">
+    <w:nsid w:val="1EFB3402"/>
+    <w:multiLevelType w:val="hybridMultilevel"/>
+    <w:tmpl w:val="1722BF8E"/>
+    <w:lvl w:ilvl="0" w:tplc="04090001">
+      <w:start w:val="1"/>
+      <w:numFmt w:val="bullet"/>
+      <w:lvlText w:val=""/>
+      <w:lvlJc w:val="left"/>
+      <w:pPr>
+        <w:ind w:left="720" w:hanging="360"/>
+      </w:pPr>
+      <w:rPr>
+        <w:rFonts w:ascii="Symbol" w:hAnsi="Symbol" w:hint="default"/>
+      </w:rPr>
+    </w:lvl>
+    <w:lvl w:ilvl="1" w:tplc="04090003" w:tentative="1">
+      <w:start w:val="1"/>
+      <w:numFmt w:val="bullet"/>
+      <w:lvlText w:val="o"/>
+      <w:lvlJc w:val="left"/>
+      <w:pPr>
+        <w:ind w:left="1440" w:hanging="360"/>
+      </w:pPr>
+      <w:rPr>
+        <w:rFonts w:ascii="Courier New" w:hAnsi="Courier New" w:cs="Courier New" w:hint="default"/>
+      </w:rPr>
+    </w:lvl>
+    <w:lvl w:ilvl="2" w:tplc="04090005" w:tentative="1">
+      <w:start w:val="1"/>
+      <w:numFmt w:val="bullet"/>
+      <w:lvlText w:val=""/>
+      <w:lvlJc w:val="left"/>
+      <w:pPr>
+        <w:ind w:left="2160" w:hanging="360"/>
+      </w:pPr>
+      <w:rPr>
+        <w:rFonts w:ascii="Wingdings" w:hAnsi="Wingdings" w:hint="default"/>
+      </w:rPr>
+    </w:lvl>
+    <w:lvl w:ilvl="3" w:tplc="04090001" w:tentative="1">
+      <w:start w:val="1"/>
+      <w:numFmt w:val="bullet"/>
+      <w:lvlText w:val=""/>
+      <w:lvlJc w:val="left"/>
+      <w:pPr>
+        <w:ind w:left="2880" w:hanging="360"/>
+      </w:pPr>
+      <w:rPr>
+        <w:rFonts w:ascii="Symbol" w:hAnsi="Symbol" w:hint="default"/>
+      </w:rPr>
+    </w:lvl>
+    <w:lvl w:ilvl="4" w:tplc="04090003" w:tentative="1">
+      <w:start w:val="1"/>
+      <w:numFmt w:val="bullet"/>
+      <w:lvlText w:val="o"/>
+      <w:lvlJc w:val="left"/>
+      <w:pPr>
+        <w:ind w:left="3600" w:hanging="360"/>
+      </w:pPr>
+      <w:rPr>
+        <w:rFonts w:ascii="Courier New" w:hAnsi="Courier New" w:cs="Courier New" w:hint="default"/>
+      </w:rPr>
+    </w:lvl>
+    <w:lvl w:ilvl="5" w:tplc="04090005" w:tentative="1">
+      <w:start w:val="1"/>
+      <w:numFmt w:val="bullet"/>
+      <w:lvlText w:val=""/>
+      <w:lvlJc w:val="left"/>
+      <w:pPr>
+        <w:ind w:left="4320" w:hanging="360"/>
+      </w:pPr>
+      <w:rPr>
+        <w:rFonts w:ascii="Wingdings" w:hAnsi="Wingdings" w:hint="default"/>
+      </w:rPr>
+    </w:lvl>
+    <w:lvl w:ilvl="6" w:tplc="04090001" w:tentative="1">
+      <w:start w:val="1"/>
+      <w:numFmt w:val="bullet"/>
+      <w:lvlText w:val=""/>
+      <w:lvlJc w:val="left"/>
+      <w:pPr>
+        <w:ind w:left="5040" w:hanging="360"/>
+      </w:pPr>
+      <w:rPr>
+        <w:rFonts w:ascii="Symbol" w:hAnsi="Symbol" w:hint="default"/>
+      </w:rPr>
+    </w:lvl>
+    <w:lvl w:ilvl="7" w:tplc="04090003" w:tentative="1">
+      <w:start w:val="1"/>
+      <w:numFmt w:val="bullet"/>
+      <w:lvlText w:val="o"/>
+      <w:lvlJc w:val="left"/>
+      <w:pPr>
+        <w:ind w:left="5760" w:hanging="360"/>
+      </w:pPr>
+      <w:rPr>
+        <w:rFonts w:ascii="Courier New" w:hAnsi="Courier New" w:cs="Courier New" w:hint="default"/>
+      </w:rPr>
+    </w:lvl>
+    <w:lvl w:ilvl="8" w:tplc="04090005" w:tentative="1">
+      <w:start w:val="1"/>
+      <w:numFmt w:val="bullet"/>
+      <w:lvlText w:val=""/>
+      <w:lvlJc w:val="left"/>
+      <w:pPr>
+        <w:ind w:left="6480" w:hanging="360"/>
+      </w:pPr>
+      <w:rPr>
+        <w:rFonts w:ascii="Wingdings" w:hAnsi="Wingdings" w:hint="default"/>
+      </w:rPr>
+    </w:lvl>
+  </w:abstractNum>
+  <w:abstractNum w:abstractNumId="6" w15:restartNumberingAfterBreak="0">
+    <w:nsid w:val="21DB146E"/>
+    <w:multiLevelType w:val="hybridMultilevel"/>
+    <w:tmpl w:val="0472046E"/>
+    <w:lvl w:ilvl="0" w:tplc="04090001">
+      <w:start w:val="1"/>
+      <w:numFmt w:val="bullet"/>
+      <w:lvlText w:val=""/>
+      <w:lvlJc w:val="left"/>
+      <w:pPr>
+        <w:ind w:left="720" w:hanging="360"/>
+      </w:pPr>
+      <w:rPr>
+        <w:rFonts w:ascii="Symbol" w:hAnsi="Symbol" w:hint="default"/>
+      </w:rPr>
+    </w:lvl>
+    <w:lvl w:ilvl="1" w:tplc="04090003" w:tentative="1">
+      <w:start w:val="1"/>
+      <w:numFmt w:val="bullet"/>
+      <w:lvlText w:val="o"/>
+      <w:lvlJc w:val="left"/>
+      <w:pPr>
+        <w:ind w:left="1440" w:hanging="360"/>
+      </w:pPr>
+      <w:rPr>
+        <w:rFonts w:ascii="Courier New" w:hAnsi="Courier New" w:cs="Courier New" w:hint="default"/>
+      </w:rPr>
+    </w:lvl>
+    <w:lvl w:ilvl="2" w:tplc="04090005" w:tentative="1">
+      <w:start w:val="1"/>
+      <w:numFmt w:val="bullet"/>
+      <w:lvlText w:val=""/>
+      <w:lvlJc w:val="left"/>
+      <w:pPr>
+        <w:ind w:left="2160" w:hanging="360"/>
+      </w:pPr>
+      <w:rPr>
+        <w:rFonts w:ascii="Wingdings" w:hAnsi="Wingdings" w:hint="default"/>
+      </w:rPr>
+    </w:lvl>
+    <w:lvl w:ilvl="3" w:tplc="04090001" w:tentative="1">
+      <w:start w:val="1"/>
+      <w:numFmt w:val="bullet"/>
+      <w:lvlText w:val=""/>
+      <w:lvlJc w:val="left"/>
+      <w:pPr>
+        <w:ind w:left="2880" w:hanging="360"/>
+      </w:pPr>
+      <w:rPr>
+        <w:rFonts w:ascii="Symbol" w:hAnsi="Symbol" w:hint="default"/>
+      </w:rPr>
+    </w:lvl>
+    <w:lvl w:ilvl="4" w:tplc="04090003" w:tentative="1">
+      <w:start w:val="1"/>
+      <w:numFmt w:val="bullet"/>
+      <w:lvlText w:val="o"/>
+      <w:lvlJc w:val="left"/>
+      <w:pPr>
+        <w:ind w:left="3600" w:hanging="360"/>
+      </w:pPr>
+      <w:rPr>
+        <w:rFonts w:ascii="Courier New" w:hAnsi="Courier New" w:cs="Courier New" w:hint="default"/>
+      </w:rPr>
+    </w:lvl>
+    <w:lvl w:ilvl="5" w:tplc="04090005" w:tentative="1">
+      <w:start w:val="1"/>
+      <w:numFmt w:val="bullet"/>
+      <w:lvlText w:val=""/>
+      <w:lvlJc w:val="left"/>
+      <w:pPr>
+        <w:ind w:left="4320" w:hanging="360"/>
+      </w:pPr>
+      <w:rPr>
+        <w:rFonts w:ascii="Wingdings" w:hAnsi="Wingdings" w:hint="default"/>
+      </w:rPr>
+    </w:lvl>
+    <w:lvl w:ilvl="6" w:tplc="04090001" w:tentative="1">
+      <w:start w:val="1"/>
+      <w:numFmt w:val="bullet"/>
+      <w:lvlText w:val=""/>
+      <w:lvlJc w:val="left"/>
+      <w:pPr>
+        <w:ind w:left="5040" w:hanging="360"/>
+      </w:pPr>
+      <w:rPr>
+        <w:rFonts w:ascii="Symbol" w:hAnsi="Symbol" w:hint="default"/>
+      </w:rPr>
+    </w:lvl>
+    <w:lvl w:ilvl="7" w:tplc="04090003" w:tentative="1">
+      <w:start w:val="1"/>
+      <w:numFmt w:val="bullet"/>
+      <w:lvlText w:val="o"/>
+      <w:lvlJc w:val="left"/>
+      <w:pPr>
+        <w:ind w:left="5760" w:hanging="360"/>
+      </w:pPr>
+      <w:rPr>
+        <w:rFonts w:ascii="Courier New" w:hAnsi="Courier New" w:cs="Courier New" w:hint="default"/>
+      </w:rPr>
+    </w:lvl>
+    <w:lvl w:ilvl="8" w:tplc="04090005" w:tentative="1">
+      <w:start w:val="1"/>
+      <w:numFmt w:val="bullet"/>
+      <w:lvlText w:val=""/>
+      <w:lvlJc w:val="left"/>
+      <w:pPr>
+        <w:ind w:left="6480" w:hanging="360"/>
+      </w:pPr>
+      <w:rPr>
+        <w:rFonts w:ascii="Wingdings" w:hAnsi="Wingdings" w:hint="default"/>
+      </w:rPr>
+    </w:lvl>
+  </w:abstractNum>
+  <w:abstractNum w:abstractNumId="7" w15:restartNumberingAfterBreak="0">
     <w:nsid w:val="23CF758D"/>
     <w:multiLevelType w:val="multilevel"/>
     <w:tmpl w:val="F942E2D2"/>
@@ -26661,7 +28794,7 @@
       </w:rPr>
     </w:lvl>
   </w:abstractNum>
-  <w:abstractNum w:abstractNumId="6" w15:restartNumberingAfterBreak="0">
+  <w:abstractNum w:abstractNumId="8" w15:restartNumberingAfterBreak="0">
     <w:nsid w:val="250272C7"/>
     <w:multiLevelType w:val="multilevel"/>
     <w:tmpl w:val="2BB2ADF0"/>
@@ -26810,7 +28943,7 @@
       </w:rPr>
     </w:lvl>
   </w:abstractNum>
-  <w:abstractNum w:abstractNumId="7" w15:restartNumberingAfterBreak="0">
+  <w:abstractNum w:abstractNumId="9" w15:restartNumberingAfterBreak="0">
     <w:nsid w:val="289342AB"/>
     <w:multiLevelType w:val="multilevel"/>
     <w:tmpl w:val="950C9CD6"/>
@@ -26959,7 +29092,7 @@
       </w:rPr>
     </w:lvl>
   </w:abstractNum>
-  <w:abstractNum w:abstractNumId="8" w15:restartNumberingAfterBreak="0">
+  <w:abstractNum w:abstractNumId="10" w15:restartNumberingAfterBreak="0">
     <w:nsid w:val="29AB4834"/>
     <w:multiLevelType w:val="multilevel"/>
     <w:tmpl w:val="677A090E"/>
@@ -27108,7 +29241,7 @@
       </w:rPr>
     </w:lvl>
   </w:abstractNum>
-  <w:abstractNum w:abstractNumId="9" w15:restartNumberingAfterBreak="0">
+  <w:abstractNum w:abstractNumId="11" w15:restartNumberingAfterBreak="0">
     <w:nsid w:val="2FDE169D"/>
     <w:multiLevelType w:val="multilevel"/>
     <w:tmpl w:val="7352A990"/>
@@ -27257,7 +29390,7 @@
       </w:rPr>
     </w:lvl>
   </w:abstractNum>
-  <w:abstractNum w:abstractNumId="10" w15:restartNumberingAfterBreak="0">
+  <w:abstractNum w:abstractNumId="12" w15:restartNumberingAfterBreak="0">
     <w:nsid w:val="329D6E46"/>
     <w:multiLevelType w:val="multilevel"/>
     <w:tmpl w:val="856E6AC2"/>
@@ -27406,7 +29539,120 @@
       </w:rPr>
     </w:lvl>
   </w:abstractNum>
-  <w:abstractNum w:abstractNumId="11" w15:restartNumberingAfterBreak="0">
+  <w:abstractNum w:abstractNumId="13" w15:restartNumberingAfterBreak="0">
+    <w:nsid w:val="35AA6F1E"/>
+    <w:multiLevelType w:val="hybridMultilevel"/>
+    <w:tmpl w:val="554E0BBC"/>
+    <w:lvl w:ilvl="0" w:tplc="04090001">
+      <w:start w:val="1"/>
+      <w:numFmt w:val="bullet"/>
+      <w:lvlText w:val=""/>
+      <w:lvlJc w:val="left"/>
+      <w:pPr>
+        <w:ind w:left="720" w:hanging="360"/>
+      </w:pPr>
+      <w:rPr>
+        <w:rFonts w:ascii="Symbol" w:hAnsi="Symbol" w:hint="default"/>
+      </w:rPr>
+    </w:lvl>
+    <w:lvl w:ilvl="1" w:tplc="04090003" w:tentative="1">
+      <w:start w:val="1"/>
+      <w:numFmt w:val="bullet"/>
+      <w:lvlText w:val="o"/>
+      <w:lvlJc w:val="left"/>
+      <w:pPr>
+        <w:ind w:left="1440" w:hanging="360"/>
+      </w:pPr>
+      <w:rPr>
+        <w:rFonts w:ascii="Courier New" w:hAnsi="Courier New" w:cs="Courier New" w:hint="default"/>
+      </w:rPr>
+    </w:lvl>
+    <w:lvl w:ilvl="2" w:tplc="04090005" w:tentative="1">
+      <w:start w:val="1"/>
+      <w:numFmt w:val="bullet"/>
+      <w:lvlText w:val=""/>
+      <w:lvlJc w:val="left"/>
+      <w:pPr>
+        <w:ind w:left="2160" w:hanging="360"/>
+      </w:pPr>
+      <w:rPr>
+        <w:rFonts w:ascii="Wingdings" w:hAnsi="Wingdings" w:hint="default"/>
+      </w:rPr>
+    </w:lvl>
+    <w:lvl w:ilvl="3" w:tplc="04090001" w:tentative="1">
+      <w:start w:val="1"/>
+      <w:numFmt w:val="bullet"/>
+      <w:lvlText w:val=""/>
+      <w:lvlJc w:val="left"/>
+      <w:pPr>
+        <w:ind w:left="2880" w:hanging="360"/>
+      </w:pPr>
+      <w:rPr>
+        <w:rFonts w:ascii="Symbol" w:hAnsi="Symbol" w:hint="default"/>
+      </w:rPr>
+    </w:lvl>
+    <w:lvl w:ilvl="4" w:tplc="04090003" w:tentative="1">
+      <w:start w:val="1"/>
+      <w:numFmt w:val="bullet"/>
+      <w:lvlText w:val="o"/>
+      <w:lvlJc w:val="left"/>
+      <w:pPr>
+        <w:ind w:left="3600" w:hanging="360"/>
+      </w:pPr>
+      <w:rPr>
+        <w:rFonts w:ascii="Courier New" w:hAnsi="Courier New" w:cs="Courier New" w:hint="default"/>
+      </w:rPr>
+    </w:lvl>
+    <w:lvl w:ilvl="5" w:tplc="04090005" w:tentative="1">
+      <w:start w:val="1"/>
+      <w:numFmt w:val="bullet"/>
+      <w:lvlText w:val=""/>
+      <w:lvlJc w:val="left"/>
+      <w:pPr>
+        <w:ind w:left="4320" w:hanging="360"/>
+      </w:pPr>
+      <w:rPr>
+        <w:rFonts w:ascii="Wingdings" w:hAnsi="Wingdings" w:hint="default"/>
+      </w:rPr>
+    </w:lvl>
+    <w:lvl w:ilvl="6" w:tplc="04090001" w:tentative="1">
+      <w:start w:val="1"/>
+      <w:numFmt w:val="bullet"/>
+      <w:lvlText w:val=""/>
+      <w:lvlJc w:val="left"/>
+      <w:pPr>
+        <w:ind w:left="5040" w:hanging="360"/>
+      </w:pPr>
+      <w:rPr>
+        <w:rFonts w:ascii="Symbol" w:hAnsi="Symbol" w:hint="default"/>
+      </w:rPr>
+    </w:lvl>
+    <w:lvl w:ilvl="7" w:tplc="04090003" w:tentative="1">
+      <w:start w:val="1"/>
+      <w:numFmt w:val="bullet"/>
+      <w:lvlText w:val="o"/>
+      <w:lvlJc w:val="left"/>
+      <w:pPr>
+        <w:ind w:left="5760" w:hanging="360"/>
+      </w:pPr>
+      <w:rPr>
+        <w:rFonts w:ascii="Courier New" w:hAnsi="Courier New" w:cs="Courier New" w:hint="default"/>
+      </w:rPr>
+    </w:lvl>
+    <w:lvl w:ilvl="8" w:tplc="04090005" w:tentative="1">
+      <w:start w:val="1"/>
+      <w:numFmt w:val="bullet"/>
+      <w:lvlText w:val=""/>
+      <w:lvlJc w:val="left"/>
+      <w:pPr>
+        <w:ind w:left="6480" w:hanging="360"/>
+      </w:pPr>
+      <w:rPr>
+        <w:rFonts w:ascii="Wingdings" w:hAnsi="Wingdings" w:hint="default"/>
+      </w:rPr>
+    </w:lvl>
+  </w:abstractNum>
+  <w:abstractNum w:abstractNumId="14" w15:restartNumberingAfterBreak="0">
     <w:nsid w:val="37FB668E"/>
     <w:multiLevelType w:val="multilevel"/>
     <w:tmpl w:val="50E85530"/>
@@ -27555,10 +29801,10 @@
       </w:rPr>
     </w:lvl>
   </w:abstractNum>
-  <w:abstractNum w:abstractNumId="12" w15:restartNumberingAfterBreak="0">
+  <w:abstractNum w:abstractNumId="15" w15:restartNumberingAfterBreak="0">
     <w:nsid w:val="38455E24"/>
     <w:multiLevelType w:val="hybridMultilevel"/>
-    <w:tmpl w:val="C96498D2"/>
+    <w:tmpl w:val="F36E527A"/>
     <w:lvl w:ilvl="0" w:tplc="04090001">
       <w:start w:val="1"/>
       <w:numFmt w:val="bullet"/>
@@ -27668,7 +29914,7 @@
       </w:rPr>
     </w:lvl>
   </w:abstractNum>
-  <w:abstractNum w:abstractNumId="13" w15:restartNumberingAfterBreak="0">
+  <w:abstractNum w:abstractNumId="16" w15:restartNumberingAfterBreak="0">
     <w:nsid w:val="398A21D7"/>
     <w:multiLevelType w:val="multilevel"/>
     <w:tmpl w:val="E320F36E"/>
@@ -27817,7 +30063,7 @@
       </w:rPr>
     </w:lvl>
   </w:abstractNum>
-  <w:abstractNum w:abstractNumId="14" w15:restartNumberingAfterBreak="0">
+  <w:abstractNum w:abstractNumId="17" w15:restartNumberingAfterBreak="0">
     <w:nsid w:val="3B754935"/>
     <w:multiLevelType w:val="multilevel"/>
     <w:tmpl w:val="76AACCE0"/>
@@ -27966,7 +30212,7 @@
       </w:rPr>
     </w:lvl>
   </w:abstractNum>
-  <w:abstractNum w:abstractNumId="15" w15:restartNumberingAfterBreak="0">
+  <w:abstractNum w:abstractNumId="18" w15:restartNumberingAfterBreak="0">
     <w:nsid w:val="400D6E72"/>
     <w:multiLevelType w:val="multilevel"/>
     <w:tmpl w:val="C4DA53D8"/>
@@ -28115,7 +30361,7 @@
       </w:rPr>
     </w:lvl>
   </w:abstractNum>
-  <w:abstractNum w:abstractNumId="16" w15:restartNumberingAfterBreak="0">
+  <w:abstractNum w:abstractNumId="19" w15:restartNumberingAfterBreak="0">
     <w:nsid w:val="40466EEB"/>
     <w:multiLevelType w:val="multilevel"/>
     <w:tmpl w:val="0DB4305E"/>
@@ -28264,7 +30510,7 @@
       </w:rPr>
     </w:lvl>
   </w:abstractNum>
-  <w:abstractNum w:abstractNumId="17" w15:restartNumberingAfterBreak="0">
+  <w:abstractNum w:abstractNumId="20" w15:restartNumberingAfterBreak="0">
     <w:nsid w:val="43096EFD"/>
     <w:multiLevelType w:val="multilevel"/>
     <w:tmpl w:val="789C8D7E"/>
@@ -28413,7 +30659,7 @@
       </w:rPr>
     </w:lvl>
   </w:abstractNum>
-  <w:abstractNum w:abstractNumId="18" w15:restartNumberingAfterBreak="0">
+  <w:abstractNum w:abstractNumId="21" w15:restartNumberingAfterBreak="0">
     <w:nsid w:val="434311FF"/>
     <w:multiLevelType w:val="multilevel"/>
     <w:tmpl w:val="47B44430"/>
@@ -28562,7 +30808,7 @@
       </w:rPr>
     </w:lvl>
   </w:abstractNum>
-  <w:abstractNum w:abstractNumId="19" w15:restartNumberingAfterBreak="0">
+  <w:abstractNum w:abstractNumId="22" w15:restartNumberingAfterBreak="0">
     <w:nsid w:val="45FB6538"/>
     <w:multiLevelType w:val="multilevel"/>
     <w:tmpl w:val="DF869912"/>
@@ -28711,7 +30957,120 @@
       </w:rPr>
     </w:lvl>
   </w:abstractNum>
-  <w:abstractNum w:abstractNumId="20" w15:restartNumberingAfterBreak="0">
+  <w:abstractNum w:abstractNumId="23" w15:restartNumberingAfterBreak="0">
+    <w:nsid w:val="46950F1F"/>
+    <w:multiLevelType w:val="hybridMultilevel"/>
+    <w:tmpl w:val="B7CED7C6"/>
+    <w:lvl w:ilvl="0" w:tplc="04090001">
+      <w:start w:val="1"/>
+      <w:numFmt w:val="bullet"/>
+      <w:lvlText w:val=""/>
+      <w:lvlJc w:val="left"/>
+      <w:pPr>
+        <w:ind w:left="720" w:hanging="360"/>
+      </w:pPr>
+      <w:rPr>
+        <w:rFonts w:ascii="Symbol" w:hAnsi="Symbol" w:hint="default"/>
+      </w:rPr>
+    </w:lvl>
+    <w:lvl w:ilvl="1" w:tplc="04090003" w:tentative="1">
+      <w:start w:val="1"/>
+      <w:numFmt w:val="bullet"/>
+      <w:lvlText w:val="o"/>
+      <w:lvlJc w:val="left"/>
+      <w:pPr>
+        <w:ind w:left="1440" w:hanging="360"/>
+      </w:pPr>
+      <w:rPr>
+        <w:rFonts w:ascii="Courier New" w:hAnsi="Courier New" w:cs="Courier New" w:hint="default"/>
+      </w:rPr>
+    </w:lvl>
+    <w:lvl w:ilvl="2" w:tplc="04090005" w:tentative="1">
+      <w:start w:val="1"/>
+      <w:numFmt w:val="bullet"/>
+      <w:lvlText w:val=""/>
+      <w:lvlJc w:val="left"/>
+      <w:pPr>
+        <w:ind w:left="2160" w:hanging="360"/>
+      </w:pPr>
+      <w:rPr>
+        <w:rFonts w:ascii="Wingdings" w:hAnsi="Wingdings" w:hint="default"/>
+      </w:rPr>
+    </w:lvl>
+    <w:lvl w:ilvl="3" w:tplc="04090001" w:tentative="1">
+      <w:start w:val="1"/>
+      <w:numFmt w:val="bullet"/>
+      <w:lvlText w:val=""/>
+      <w:lvlJc w:val="left"/>
+      <w:pPr>
+        <w:ind w:left="2880" w:hanging="360"/>
+      </w:pPr>
+      <w:rPr>
+        <w:rFonts w:ascii="Symbol" w:hAnsi="Symbol" w:hint="default"/>
+      </w:rPr>
+    </w:lvl>
+    <w:lvl w:ilvl="4" w:tplc="04090003" w:tentative="1">
+      <w:start w:val="1"/>
+      <w:numFmt w:val="bullet"/>
+      <w:lvlText w:val="o"/>
+      <w:lvlJc w:val="left"/>
+      <w:pPr>
+        <w:ind w:left="3600" w:hanging="360"/>
+      </w:pPr>
+      <w:rPr>
+        <w:rFonts w:ascii="Courier New" w:hAnsi="Courier New" w:cs="Courier New" w:hint="default"/>
+      </w:rPr>
+    </w:lvl>
+    <w:lvl w:ilvl="5" w:tplc="04090005" w:tentative="1">
+      <w:start w:val="1"/>
+      <w:numFmt w:val="bullet"/>
+      <w:lvlText w:val=""/>
+      <w:lvlJc w:val="left"/>
+      <w:pPr>
+        <w:ind w:left="4320" w:hanging="360"/>
+      </w:pPr>
+      <w:rPr>
+        <w:rFonts w:ascii="Wingdings" w:hAnsi="Wingdings" w:hint="default"/>
+      </w:rPr>
+    </w:lvl>
+    <w:lvl w:ilvl="6" w:tplc="04090001" w:tentative="1">
+      <w:start w:val="1"/>
+      <w:numFmt w:val="bullet"/>
+      <w:lvlText w:val=""/>
+      <w:lvlJc w:val="left"/>
+      <w:pPr>
+        <w:ind w:left="5040" w:hanging="360"/>
+      </w:pPr>
+      <w:rPr>
+        <w:rFonts w:ascii="Symbol" w:hAnsi="Symbol" w:hint="default"/>
+      </w:rPr>
+    </w:lvl>
+    <w:lvl w:ilvl="7" w:tplc="04090003" w:tentative="1">
+      <w:start w:val="1"/>
+      <w:numFmt w:val="bullet"/>
+      <w:lvlText w:val="o"/>
+      <w:lvlJc w:val="left"/>
+      <w:pPr>
+        <w:ind w:left="5760" w:hanging="360"/>
+      </w:pPr>
+      <w:rPr>
+        <w:rFonts w:ascii="Courier New" w:hAnsi="Courier New" w:cs="Courier New" w:hint="default"/>
+      </w:rPr>
+    </w:lvl>
+    <w:lvl w:ilvl="8" w:tplc="04090005" w:tentative="1">
+      <w:start w:val="1"/>
+      <w:numFmt w:val="bullet"/>
+      <w:lvlText w:val=""/>
+      <w:lvlJc w:val="left"/>
+      <w:pPr>
+        <w:ind w:left="6480" w:hanging="360"/>
+      </w:pPr>
+      <w:rPr>
+        <w:rFonts w:ascii="Wingdings" w:hAnsi="Wingdings" w:hint="default"/>
+      </w:rPr>
+    </w:lvl>
+  </w:abstractNum>
+  <w:abstractNum w:abstractNumId="24" w15:restartNumberingAfterBreak="0">
     <w:nsid w:val="49BB4A4A"/>
     <w:multiLevelType w:val="multilevel"/>
     <w:tmpl w:val="8354A908"/>
@@ -28860,7 +31219,7 @@
       </w:rPr>
     </w:lvl>
   </w:abstractNum>
-  <w:abstractNum w:abstractNumId="21" w15:restartNumberingAfterBreak="0">
+  <w:abstractNum w:abstractNumId="25" w15:restartNumberingAfterBreak="0">
     <w:nsid w:val="4C3E239C"/>
     <w:multiLevelType w:val="multilevel"/>
     <w:tmpl w:val="B9B0475C"/>
@@ -29009,7 +31368,7 @@
       </w:rPr>
     </w:lvl>
   </w:abstractNum>
-  <w:abstractNum w:abstractNumId="22" w15:restartNumberingAfterBreak="0">
+  <w:abstractNum w:abstractNumId="26" w15:restartNumberingAfterBreak="0">
     <w:nsid w:val="4EC1164D"/>
     <w:multiLevelType w:val="multilevel"/>
     <w:tmpl w:val="70C84008"/>
@@ -29158,7 +31517,7 @@
       </w:rPr>
     </w:lvl>
   </w:abstractNum>
-  <w:abstractNum w:abstractNumId="23" w15:restartNumberingAfterBreak="0">
+  <w:abstractNum w:abstractNumId="27" w15:restartNumberingAfterBreak="0">
     <w:nsid w:val="52636B6F"/>
     <w:multiLevelType w:val="multilevel"/>
     <w:tmpl w:val="7B560D9E"/>
@@ -29307,7 +31666,7 @@
       </w:rPr>
     </w:lvl>
   </w:abstractNum>
-  <w:abstractNum w:abstractNumId="24" w15:restartNumberingAfterBreak="0">
+  <w:abstractNum w:abstractNumId="28" w15:restartNumberingAfterBreak="0">
     <w:nsid w:val="55E87F1A"/>
     <w:multiLevelType w:val="multilevel"/>
     <w:tmpl w:val="9E70A342"/>
@@ -29456,7 +31815,7 @@
       </w:rPr>
     </w:lvl>
   </w:abstractNum>
-  <w:abstractNum w:abstractNumId="25" w15:restartNumberingAfterBreak="0">
+  <w:abstractNum w:abstractNumId="29" w15:restartNumberingAfterBreak="0">
     <w:nsid w:val="599903AA"/>
     <w:multiLevelType w:val="multilevel"/>
     <w:tmpl w:val="8D9C2E5A"/>
@@ -29605,7 +31964,7 @@
       </w:rPr>
     </w:lvl>
   </w:abstractNum>
-  <w:abstractNum w:abstractNumId="26" w15:restartNumberingAfterBreak="0">
+  <w:abstractNum w:abstractNumId="30" w15:restartNumberingAfterBreak="0">
     <w:nsid w:val="59AB2B0F"/>
     <w:multiLevelType w:val="multilevel"/>
     <w:tmpl w:val="1E422F2E"/>
@@ -29754,7 +32113,7 @@
       </w:rPr>
     </w:lvl>
   </w:abstractNum>
-  <w:abstractNum w:abstractNumId="27" w15:restartNumberingAfterBreak="0">
+  <w:abstractNum w:abstractNumId="31" w15:restartNumberingAfterBreak="0">
     <w:nsid w:val="5DC6448A"/>
     <w:multiLevelType w:val="multilevel"/>
     <w:tmpl w:val="5ACA7E2C"/>
@@ -29903,7 +32262,7 @@
       </w:rPr>
     </w:lvl>
   </w:abstractNum>
-  <w:abstractNum w:abstractNumId="28" w15:restartNumberingAfterBreak="0">
+  <w:abstractNum w:abstractNumId="32" w15:restartNumberingAfterBreak="0">
     <w:nsid w:val="62453E6D"/>
     <w:multiLevelType w:val="multilevel"/>
     <w:tmpl w:val="4D10EA6E"/>
@@ -30052,7 +32411,7 @@
       </w:rPr>
     </w:lvl>
   </w:abstractNum>
-  <w:abstractNum w:abstractNumId="29" w15:restartNumberingAfterBreak="0">
+  <w:abstractNum w:abstractNumId="33" w15:restartNumberingAfterBreak="0">
     <w:nsid w:val="65BB13BF"/>
     <w:multiLevelType w:val="multilevel"/>
     <w:tmpl w:val="5A166A86"/>
@@ -30201,7 +32560,7 @@
       </w:rPr>
     </w:lvl>
   </w:abstractNum>
-  <w:abstractNum w:abstractNumId="30" w15:restartNumberingAfterBreak="0">
+  <w:abstractNum w:abstractNumId="34" w15:restartNumberingAfterBreak="0">
     <w:nsid w:val="6BB727C5"/>
     <w:multiLevelType w:val="multilevel"/>
     <w:tmpl w:val="DF3A5540"/>
@@ -30350,7 +32709,7 @@
       </w:rPr>
     </w:lvl>
   </w:abstractNum>
-  <w:abstractNum w:abstractNumId="31" w15:restartNumberingAfterBreak="0">
+  <w:abstractNum w:abstractNumId="35" w15:restartNumberingAfterBreak="0">
     <w:nsid w:val="6E3367AA"/>
     <w:multiLevelType w:val="multilevel"/>
     <w:tmpl w:val="542A2BA8"/>
@@ -30499,7 +32858,7 @@
       </w:rPr>
     </w:lvl>
   </w:abstractNum>
-  <w:abstractNum w:abstractNumId="32" w15:restartNumberingAfterBreak="0">
+  <w:abstractNum w:abstractNumId="36" w15:restartNumberingAfterBreak="0">
     <w:nsid w:val="6F490085"/>
     <w:multiLevelType w:val="multilevel"/>
     <w:tmpl w:val="4810138E"/>
@@ -30648,7 +33007,7 @@
       </w:rPr>
     </w:lvl>
   </w:abstractNum>
-  <w:abstractNum w:abstractNumId="33" w15:restartNumberingAfterBreak="0">
+  <w:abstractNum w:abstractNumId="37" w15:restartNumberingAfterBreak="0">
     <w:nsid w:val="79BB432F"/>
     <w:multiLevelType w:val="multilevel"/>
     <w:tmpl w:val="5948A0B4"/>
@@ -30797,7 +33156,7 @@
       </w:rPr>
     </w:lvl>
   </w:abstractNum>
-  <w:abstractNum w:abstractNumId="34" w15:restartNumberingAfterBreak="0">
+  <w:abstractNum w:abstractNumId="38" w15:restartNumberingAfterBreak="0">
     <w:nsid w:val="79F80433"/>
     <w:multiLevelType w:val="multilevel"/>
     <w:tmpl w:val="814CAECC"/>
@@ -30947,109 +33306,121 @@
     </w:lvl>
   </w:abstractNum>
   <w:num w:numId="1">
-    <w:abstractNumId w:val="20"/>
+    <w:abstractNumId w:val="24"/>
   </w:num>
   <w:num w:numId="2">
     <w:abstractNumId w:val="4"/>
   </w:num>
   <w:num w:numId="3">
-    <w:abstractNumId w:val="29"/>
+    <w:abstractNumId w:val="33"/>
   </w:num>
   <w:num w:numId="4">
-    <w:abstractNumId w:val="13"/>
+    <w:abstractNumId w:val="16"/>
   </w:num>
   <w:num w:numId="5">
-    <w:abstractNumId w:val="14"/>
+    <w:abstractNumId w:val="17"/>
   </w:num>
   <w:num w:numId="6">
-    <w:abstractNumId w:val="6"/>
+    <w:abstractNumId w:val="8"/>
   </w:num>
   <w:num w:numId="7">
-    <w:abstractNumId w:val="16"/>
+    <w:abstractNumId w:val="19"/>
   </w:num>
   <w:num w:numId="8">
     <w:abstractNumId w:val="0"/>
   </w:num>
   <w:num w:numId="9">
+    <w:abstractNumId w:val="11"/>
+  </w:num>
+  <w:num w:numId="10">
+    <w:abstractNumId w:val="18"/>
+  </w:num>
+  <w:num w:numId="11">
+    <w:abstractNumId w:val="35"/>
+  </w:num>
+  <w:num w:numId="12">
     <w:abstractNumId w:val="9"/>
   </w:num>
-  <w:num w:numId="10">
-    <w:abstractNumId w:val="15"/>
-  </w:num>
-  <w:num w:numId="11">
-    <w:abstractNumId w:val="31"/>
-  </w:num>
-  <w:num w:numId="12">
+  <w:num w:numId="13">
     <w:abstractNumId w:val="7"/>
   </w:num>
-  <w:num w:numId="13">
-    <w:abstractNumId w:val="5"/>
-  </w:num>
   <w:num w:numId="14">
-    <w:abstractNumId w:val="8"/>
+    <w:abstractNumId w:val="10"/>
   </w:num>
   <w:num w:numId="15">
-    <w:abstractNumId w:val="23"/>
+    <w:abstractNumId w:val="27"/>
   </w:num>
   <w:num w:numId="16">
-    <w:abstractNumId w:val="28"/>
+    <w:abstractNumId w:val="32"/>
   </w:num>
   <w:num w:numId="17">
     <w:abstractNumId w:val="2"/>
   </w:num>
   <w:num w:numId="18">
+    <w:abstractNumId w:val="30"/>
+  </w:num>
+  <w:num w:numId="19">
+    <w:abstractNumId w:val="15"/>
+  </w:num>
+  <w:num w:numId="20">
     <w:abstractNumId w:val="26"/>
   </w:num>
-  <w:num w:numId="19">
-    <w:abstractNumId w:val="12"/>
-  </w:num>
-  <w:num w:numId="20">
-    <w:abstractNumId w:val="22"/>
-  </w:num>
   <w:num w:numId="21">
-    <w:abstractNumId w:val="30"/>
+    <w:abstractNumId w:val="34"/>
   </w:num>
   <w:num w:numId="22">
-    <w:abstractNumId w:val="34"/>
+    <w:abstractNumId w:val="38"/>
   </w:num>
   <w:num w:numId="23">
     <w:abstractNumId w:val="3"/>
   </w:num>
   <w:num w:numId="24">
-    <w:abstractNumId w:val="11"/>
+    <w:abstractNumId w:val="14"/>
   </w:num>
   <w:num w:numId="25">
-    <w:abstractNumId w:val="18"/>
+    <w:abstractNumId w:val="21"/>
   </w:num>
   <w:num w:numId="26">
-    <w:abstractNumId w:val="10"/>
+    <w:abstractNumId w:val="12"/>
   </w:num>
   <w:num w:numId="27">
     <w:abstractNumId w:val="1"/>
   </w:num>
   <w:num w:numId="28">
-    <w:abstractNumId w:val="21"/>
+    <w:abstractNumId w:val="25"/>
   </w:num>
   <w:num w:numId="29">
-    <w:abstractNumId w:val="33"/>
+    <w:abstractNumId w:val="37"/>
   </w:num>
   <w:num w:numId="30">
-    <w:abstractNumId w:val="27"/>
+    <w:abstractNumId w:val="31"/>
   </w:num>
   <w:num w:numId="31">
-    <w:abstractNumId w:val="32"/>
+    <w:abstractNumId w:val="36"/>
   </w:num>
   <w:num w:numId="32">
-    <w:abstractNumId w:val="24"/>
+    <w:abstractNumId w:val="28"/>
   </w:num>
   <w:num w:numId="33">
-    <w:abstractNumId w:val="19"/>
+    <w:abstractNumId w:val="22"/>
   </w:num>
   <w:num w:numId="34">
-    <w:abstractNumId w:val="25"/>
+    <w:abstractNumId w:val="29"/>
   </w:num>
   <w:num w:numId="35">
-    <w:abstractNumId w:val="17"/>
+    <w:abstractNumId w:val="20"/>
+  </w:num>
+  <w:num w:numId="36">
+    <w:abstractNumId w:val="6"/>
+  </w:num>
+  <w:num w:numId="37">
+    <w:abstractNumId w:val="13"/>
+  </w:num>
+  <w:num w:numId="38">
+    <w:abstractNumId w:val="23"/>
+  </w:num>
+  <w:num w:numId="39">
+    <w:abstractNumId w:val="5"/>
   </w:num>
   <w:numIdMacAtCleanup w:val="35"/>
 </w:numbering>

</xml_diff>